<commit_message>
Changed vote tables to paragraphs for oct/nov 2016 word dispositions.
</commit_message>
<xml_diff>
--- a/word_dispositions/DISPOSITION-2016-11-16.docx
+++ b/word_dispositions/DISPOSITION-2016-11-16.docx
@@ -1,12 +1,12 @@
 
 <file path=word/document.xml><?xml version="1.0" encoding="utf-8"?>
-<w:document xmlns:wpc="http://schemas.microsoft.com/office/word/2010/wordprocessingCanvas" xmlns:mc="http://schemas.openxmlformats.org/markup-compatibility/2006" xmlns:o="urn:schemas-microsoft-com:office:office" xmlns:r="http://schemas.openxmlformats.org/officeDocument/2006/relationships" xmlns:m="http://schemas.openxmlformats.org/officeDocument/2006/math" xmlns:v="urn:schemas-microsoft-com:vml" xmlns:wp14="http://schemas.microsoft.com/office/word/2010/wordprocessingDrawing" xmlns:wp="http://schemas.openxmlformats.org/drawingml/2006/wordprocessingDrawing" xmlns:w10="urn:schemas-microsoft-com:office:word" xmlns:w="http://schemas.openxmlformats.org/wordprocessingml/2006/main" xmlns:w14="http://schemas.microsoft.com/office/word/2010/wordml" xmlns:wpg="http://schemas.microsoft.com/office/word/2010/wordprocessingGroup" xmlns:wpi="http://schemas.microsoft.com/office/word/2010/wordprocessingInk" xmlns:wne="http://schemas.microsoft.com/office/word/2006/wordml" xmlns:wps="http://schemas.microsoft.com/office/word/2010/wordprocessingShape" mc:Ignorable="w14 wp14">
+<w:document xmlns:ve="http://schemas.openxmlformats.org/markup-compatibility/2006" xmlns:o="urn:schemas-microsoft-com:office:office" xmlns:r="http://schemas.openxmlformats.org/officeDocument/2006/relationships" xmlns:m="http://schemas.openxmlformats.org/officeDocument/2006/math" xmlns:v="urn:schemas-microsoft-com:vml" xmlns:wp="http://schemas.openxmlformats.org/drawingml/2006/wordprocessingDrawing" xmlns:w10="urn:schemas-microsoft-com:office:word" xmlns:w="http://schemas.openxmlformats.org/wordprocessingml/2006/main" xmlns:wne="http://schemas.microsoft.com/office/word/2006/wordml">
   <w:body>
     <w:tbl>
       <w:tblPr>
         <w:tblW w:w="0" w:type="auto"/>
         <w:tblLayout w:type="fixed"/>
-        <w:tblLook w:val="0000" w:firstRow="0" w:lastRow="0" w:firstColumn="0" w:lastColumn="0" w:noHBand="0" w:noVBand="0"/>
+        <w:tblLook w:val="0000"/>
       </w:tblPr>
       <w:tblGrid>
         <w:gridCol w:w="9576"/>
@@ -27,7 +27,7 @@
                 <w:noProof/>
               </w:rPr>
               <w:drawing>
-                <wp:anchor distT="0" distB="0" distL="114300" distR="114300" simplePos="0" relativeHeight="251657728" behindDoc="1" locked="0" layoutInCell="1" allowOverlap="1" wp14:anchorId="693684FB" wp14:editId="107F36A8">
+                <wp:anchor distT="0" distB="0" distL="114300" distR="114300" simplePos="0" relativeHeight="251657728" behindDoc="1" locked="0" layoutInCell="1" allowOverlap="1">
                   <wp:simplePos x="0" y="0"/>
                   <wp:positionH relativeFrom="column">
                     <wp:posOffset>2286000</wp:posOffset>
@@ -52,10 +52,10 @@
                           </pic:cNvPicPr>
                         </pic:nvPicPr>
                         <pic:blipFill>
-                          <a:blip r:embed="rId8" cstate="print">
+                          <a:blip r:embed="rId7" cstate="print">
                             <a:extLst>
                               <a:ext uri="{28A0092B-C50C-407E-A947-70E740481C1C}">
-                                <a14:useLocalDpi xmlns:a14="http://schemas.microsoft.com/office/drawing/2010/main" val="0"/>
+                                <a14:useLocalDpi xmlns:a14="http://schemas.microsoft.com/office/drawing/2010/main" xmlns:wps="http://schemas.microsoft.com/office/word/2010/wordprocessingShape" xmlns:wpi="http://schemas.microsoft.com/office/word/2010/wordprocessingInk" xmlns:wpg="http://schemas.microsoft.com/office/word/2010/wordprocessingGroup" xmlns:w14="http://schemas.microsoft.com/office/word/2010/wordml" xmlns:w="http://schemas.openxmlformats.org/wordprocessingml/2006/main" xmlns:w10="urn:schemas-microsoft-com:office:word" xmlns:wp14="http://schemas.microsoft.com/office/word/2010/wordprocessingDrawing" xmlns:v="urn:schemas-microsoft-com:vml" xmlns:o="urn:schemas-microsoft-com:office:office" xmlns:mc="http://schemas.openxmlformats.org/markup-compatibility/2006" xmlns:wpc="http://schemas.microsoft.com/office/word/2010/wordprocessingCanvas" xmlns="" val="0"/>
                               </a:ext>
                             </a:extLst>
                           </a:blip>
@@ -80,12 +80,6 @@
                       </pic:pic>
                     </a:graphicData>
                   </a:graphic>
-                  <wp14:sizeRelH relativeFrom="page">
-                    <wp14:pctWidth>0</wp14:pctWidth>
-                  </wp14:sizeRelH>
-                  <wp14:sizeRelV relativeFrom="page">
-                    <wp14:pctHeight>0</wp14:pctHeight>
-                  </wp14:sizeRelV>
                 </wp:anchor>
               </w:drawing>
             </w:r>
@@ -312,7 +306,7 @@
           <w:insideH w:val="single" w:sz="6" w:space="0" w:color="auto"/>
           <w:insideV w:val="single" w:sz="6" w:space="0" w:color="auto"/>
         </w:tblBorders>
-        <w:tblLook w:val="04A0" w:firstRow="1" w:lastRow="0" w:firstColumn="1" w:lastColumn="0" w:noHBand="0" w:noVBand="1"/>
+        <w:tblLook w:val="04A0"/>
       </w:tblPr>
       <w:tblGrid>
         <w:gridCol w:w="4282"/>
@@ -485,23 +479,13 @@
                 <w:b w:val="0"/>
               </w:rPr>
             </w:pPr>
-            <w:proofErr w:type="spellStart"/>
             <w:r>
               <w:rPr>
                 <w:rFonts w:ascii="Times New Roman" w:hAnsi="Times New Roman"/>
                 <w:b w:val="0"/>
                 <w:color w:val="000000"/>
               </w:rPr>
-              <w:t>Ms</w:t>
-            </w:r>
-            <w:proofErr w:type="spellEnd"/>
-            <w:r>
-              <w:rPr>
-                <w:rFonts w:ascii="Times New Roman" w:hAnsi="Times New Roman"/>
-                <w:b w:val="0"/>
-                <w:color w:val="000000"/>
-              </w:rPr>
-              <w:t xml:space="preserve"> J. Marques</w:t>
+              <w:t>Ms J. Marques</w:t>
             </w:r>
             <w:r>
               <w:rPr>
@@ -1009,7 +993,7 @@
           <w:right w:val="double" w:sz="4" w:space="0" w:color="auto"/>
         </w:tblBorders>
         <w:tblLayout w:type="fixed"/>
-        <w:tblLook w:val="0000" w:firstRow="0" w:lastRow="0" w:firstColumn="0" w:lastColumn="0" w:noHBand="0" w:noVBand="0"/>
+        <w:tblLook w:val="0000"/>
       </w:tblPr>
       <w:tblGrid>
         <w:gridCol w:w="11016"/>
@@ -1150,7 +1134,7 @@
         <w:tblStyle w:val="TableGrid"/>
         <w:tblW w:w="0" w:type="auto"/>
         <w:tblInd w:w="103" w:type="dxa"/>
-        <w:tblLook w:val="04A0" w:firstRow="1" w:lastRow="0" w:firstColumn="1" w:lastColumn="0" w:noHBand="0" w:noVBand="1"/>
+        <w:tblLook w:val="04A0"/>
       </w:tblPr>
       <w:tblGrid>
         <w:gridCol w:w="342"/>
@@ -1540,7 +1524,6 @@
                 <w:lang w:val="en-CA"/>
               </w:rPr>
             </w:pPr>
-            <w:proofErr w:type="gramStart"/>
             <w:r>
               <w:rPr>
                 <w:rFonts w:ascii="Times New Roman" w:hAnsi="Times New Roman"/>
@@ -1568,7 +1551,6 @@
               </w:rPr>
               <w:t>Standards and Inspections Officers Training.</w:t>
             </w:r>
-            <w:proofErr w:type="gramEnd"/>
             <w:r>
               <w:rPr>
                 <w:rFonts w:ascii="Times New Roman" w:hAnsi="Times New Roman"/>
@@ -1728,9 +1710,8 @@
                 <w:sz w:val="20"/>
                 <w:lang w:val="en-CA"/>
               </w:rPr>
-              <w:t xml:space="preserve">Expropriation Settlement – Southwest Rapid </w:t>
-            </w:r>
-            <w:proofErr w:type="spellStart"/>
+              <w:t>Expropriation Settlement – Southwest Rapid Transitway (Stage 2)</w:t>
+            </w:r>
             <w:r>
               <w:rPr>
                 <w:rFonts w:ascii="Times New Roman" w:hAnsi="Times New Roman"/>
@@ -1738,46 +1719,7 @@
                 <w:sz w:val="20"/>
                 <w:lang w:val="en-CA"/>
               </w:rPr>
-              <w:t>Transitway</w:t>
-            </w:r>
-            <w:proofErr w:type="spellEnd"/>
-            <w:r>
-              <w:rPr>
-                <w:rFonts w:ascii="Times New Roman" w:hAnsi="Times New Roman"/>
-                <w:bCs/>
-                <w:sz w:val="20"/>
-                <w:lang w:val="en-CA"/>
-              </w:rPr>
-              <w:t xml:space="preserve"> (Stage 2)</w:t>
-            </w:r>
-            <w:r>
-              <w:rPr>
-                <w:rFonts w:ascii="Times New Roman" w:hAnsi="Times New Roman"/>
-                <w:bCs/>
-                <w:sz w:val="20"/>
-                <w:lang w:val="en-CA"/>
-              </w:rPr>
-              <w:t xml:space="preserve"> and </w:t>
-            </w:r>
-            <w:proofErr w:type="spellStart"/>
-            <w:r>
-              <w:rPr>
-                <w:rFonts w:ascii="Times New Roman" w:hAnsi="Times New Roman"/>
-                <w:bCs/>
-                <w:sz w:val="20"/>
-                <w:lang w:val="en-CA"/>
-              </w:rPr>
-              <w:t>Pembina</w:t>
-            </w:r>
-            <w:proofErr w:type="spellEnd"/>
-            <w:r>
-              <w:rPr>
-                <w:rFonts w:ascii="Times New Roman" w:hAnsi="Times New Roman"/>
-                <w:bCs/>
-                <w:sz w:val="20"/>
-                <w:lang w:val="en-CA"/>
-              </w:rPr>
-              <w:t xml:space="preserve"> </w:t>
+              <w:t xml:space="preserve"> and Pembina </w:t>
             </w:r>
             <w:r>
               <w:rPr>
@@ -1836,7 +1778,7 @@
         <w:tblStyle w:val="TableGrid"/>
         <w:tblW w:w="0" w:type="auto"/>
         <w:tblInd w:w="103" w:type="dxa"/>
-        <w:tblLook w:val="04A0" w:firstRow="1" w:lastRow="0" w:firstColumn="1" w:lastColumn="0" w:noHBand="0" w:noVBand="1"/>
+        <w:tblLook w:val="04A0"/>
       </w:tblPr>
       <w:tblGrid>
         <w:gridCol w:w="342"/>
@@ -1909,23 +1851,7 @@
                 <w:rFonts w:ascii="Times New Roman" w:hAnsi="Times New Roman"/>
                 <w:sz w:val="20"/>
               </w:rPr>
-              <w:t>Community Incentive Grant – Sierra Leone Nationals Association of Manitoba (</w:t>
-            </w:r>
-            <w:proofErr w:type="spellStart"/>
-            <w:r>
-              <w:rPr>
-                <w:rFonts w:ascii="Times New Roman" w:hAnsi="Times New Roman"/>
-                <w:sz w:val="20"/>
-              </w:rPr>
-              <w:t>Salnam</w:t>
-            </w:r>
-            <w:proofErr w:type="spellEnd"/>
-            <w:r>
-              <w:rPr>
-                <w:rFonts w:ascii="Times New Roman" w:hAnsi="Times New Roman"/>
-                <w:sz w:val="20"/>
-              </w:rPr>
-              <w:t>) Inc.</w:t>
+              <w:t>Community Incentive Grant – Sierra Leone Nationals Association of Manitoba (Salnam) Inc.</w:t>
             </w:r>
           </w:p>
         </w:tc>
@@ -1966,7 +1892,7 @@
         <w:tblStyle w:val="TableGrid"/>
         <w:tblW w:w="0" w:type="auto"/>
         <w:tblInd w:w="103" w:type="dxa"/>
-        <w:tblLook w:val="04A0" w:firstRow="1" w:lastRow="0" w:firstColumn="1" w:lastColumn="0" w:noHBand="0" w:noVBand="1"/>
+        <w:tblLook w:val="04A0"/>
       </w:tblPr>
       <w:tblGrid>
         <w:gridCol w:w="342"/>
@@ -2314,7 +2240,7 @@
         <w:tblStyle w:val="TableGrid"/>
         <w:tblW w:w="0" w:type="auto"/>
         <w:tblInd w:w="103" w:type="dxa"/>
-        <w:tblLook w:val="04A0" w:firstRow="1" w:lastRow="0" w:firstColumn="1" w:lastColumn="0" w:noHBand="0" w:noVBand="1"/>
+        <w:tblLook w:val="04A0"/>
       </w:tblPr>
       <w:tblGrid>
         <w:gridCol w:w="342"/>
@@ -2556,19 +2482,19 @@
                 <w:sz w:val="20"/>
                 <w:lang w:val="en-CA"/>
               </w:rPr>
-              <w:t xml:space="preserve">Investigation of Functional Design Options along Marion Street between </w:t>
-            </w:r>
-            <w:proofErr w:type="spellStart"/>
-            <w:r>
+              <w:t xml:space="preserve">Investigation of Functional Design Options along Marion Street between Lagimodiere </w:t>
+            </w:r>
+          </w:p>
+          <w:p>
+            <w:pPr>
+              <w:spacing w:before="60" w:after="60"/>
               <w:rPr>
                 <w:rFonts w:ascii="Times New Roman" w:hAnsi="Times New Roman"/>
                 <w:bCs/>
                 <w:sz w:val="20"/>
                 <w:lang w:val="en-CA"/>
               </w:rPr>
-              <w:t>Lagimodiere</w:t>
-            </w:r>
-            <w:proofErr w:type="spellEnd"/>
+            </w:pPr>
             <w:r>
               <w:rPr>
                 <w:rFonts w:ascii="Times New Roman" w:hAnsi="Times New Roman"/>
@@ -2576,47 +2502,7 @@
                 <w:sz w:val="20"/>
                 <w:lang w:val="en-CA"/>
               </w:rPr>
-              <w:t xml:space="preserve"> </w:t>
-            </w:r>
-          </w:p>
-          <w:p>
-            <w:pPr>
-              <w:spacing w:before="60" w:after="60"/>
-              <w:rPr>
-                <w:rFonts w:ascii="Times New Roman" w:hAnsi="Times New Roman"/>
-                <w:bCs/>
-                <w:sz w:val="20"/>
-                <w:lang w:val="en-CA"/>
-              </w:rPr>
-            </w:pPr>
-            <w:r>
-              <w:rPr>
-                <w:rFonts w:ascii="Times New Roman" w:hAnsi="Times New Roman"/>
-                <w:bCs/>
-                <w:sz w:val="20"/>
-                <w:lang w:val="en-CA"/>
-              </w:rPr>
-              <w:t xml:space="preserve">Boulevard and </w:t>
-            </w:r>
-            <w:proofErr w:type="spellStart"/>
-            <w:r>
-              <w:rPr>
-                <w:rFonts w:ascii="Times New Roman" w:hAnsi="Times New Roman"/>
-                <w:bCs/>
-                <w:sz w:val="20"/>
-                <w:lang w:val="en-CA"/>
-              </w:rPr>
-              <w:t>Youville</w:t>
-            </w:r>
-            <w:proofErr w:type="spellEnd"/>
-            <w:r>
-              <w:rPr>
-                <w:rFonts w:ascii="Times New Roman" w:hAnsi="Times New Roman"/>
-                <w:bCs/>
-                <w:sz w:val="20"/>
-                <w:lang w:val="en-CA"/>
-              </w:rPr>
-              <w:t xml:space="preserve"> Street</w:t>
+              <w:t>Boulevard and Youville Street</w:t>
             </w:r>
           </w:p>
         </w:tc>
@@ -2745,7 +2631,7 @@
         <w:tblStyle w:val="TableGrid"/>
         <w:tblW w:w="0" w:type="auto"/>
         <w:tblInd w:w="103" w:type="dxa"/>
-        <w:tblLook w:val="04A0" w:firstRow="1" w:lastRow="0" w:firstColumn="1" w:lastColumn="0" w:noHBand="0" w:noVBand="1"/>
+        <w:tblLook w:val="04A0"/>
       </w:tblPr>
       <w:tblGrid>
         <w:gridCol w:w="342"/>
@@ -2849,25 +2735,7 @@
                 <w:sz w:val="20"/>
                 <w:lang w:val="en-CA"/>
               </w:rPr>
-              <w:t xml:space="preserve">Capital Budget Amendment and First Charge – </w:t>
-            </w:r>
-            <w:proofErr w:type="spellStart"/>
-            <w:r>
-              <w:rPr>
-                <w:rFonts w:ascii="Times New Roman" w:hAnsi="Times New Roman"/>
-                <w:sz w:val="20"/>
-                <w:lang w:val="en-CA"/>
-              </w:rPr>
-              <w:t>Lyndale</w:t>
-            </w:r>
-            <w:proofErr w:type="spellEnd"/>
-            <w:r>
-              <w:rPr>
-                <w:rFonts w:ascii="Times New Roman" w:hAnsi="Times New Roman"/>
-                <w:sz w:val="20"/>
-                <w:lang w:val="en-CA"/>
-              </w:rPr>
-              <w:t xml:space="preserve"> Drive Retaining Wall Rehabilitation </w:t>
+              <w:t xml:space="preserve">Capital Budget Amendment and First Charge – Lyndale Drive Retaining Wall Rehabilitation </w:t>
             </w:r>
           </w:p>
         </w:tc>
@@ -2988,7 +2856,7 @@
         <w:tblStyle w:val="TableGrid"/>
         <w:tblW w:w="0" w:type="auto"/>
         <w:tblInd w:w="103" w:type="dxa"/>
-        <w:tblLook w:val="04A0" w:firstRow="1" w:lastRow="0" w:firstColumn="1" w:lastColumn="0" w:noHBand="0" w:noVBand="1"/>
+        <w:tblLook w:val="04A0"/>
       </w:tblPr>
       <w:tblGrid>
         <w:gridCol w:w="421"/>
@@ -3368,23 +3236,7 @@
                 <w:rFonts w:ascii="Times New Roman" w:hAnsi="Times New Roman"/>
                 <w:sz w:val="20"/>
               </w:rPr>
-              <w:t xml:space="preserve">Public Lane South of Rue Hébert, East of Avenue </w:t>
-            </w:r>
-            <w:proofErr w:type="spellStart"/>
-            <w:r>
-              <w:rPr>
-                <w:rFonts w:ascii="Times New Roman" w:hAnsi="Times New Roman"/>
-                <w:sz w:val="20"/>
-              </w:rPr>
-              <w:t>Taché</w:t>
-            </w:r>
-            <w:proofErr w:type="spellEnd"/>
-            <w:r>
-              <w:rPr>
-                <w:rFonts w:ascii="Times New Roman" w:hAnsi="Times New Roman"/>
-                <w:sz w:val="20"/>
-              </w:rPr>
-              <w:t xml:space="preserve"> for Incorporation</w:t>
+              <w:t>Public Lane South of Rue Hébert, East of Avenue Taché for Incorporation</w:t>
             </w:r>
             <w:r>
               <w:rPr>
@@ -3506,23 +3358,7 @@
                 <w:rFonts w:ascii="Times New Roman" w:hAnsi="Times New Roman"/>
                 <w:sz w:val="20"/>
               </w:rPr>
-              <w:t xml:space="preserve">836-842 </w:t>
-            </w:r>
-            <w:proofErr w:type="spellStart"/>
-            <w:r>
-              <w:rPr>
-                <w:rFonts w:ascii="Times New Roman" w:hAnsi="Times New Roman"/>
-                <w:sz w:val="20"/>
-              </w:rPr>
-              <w:t>Taché</w:t>
-            </w:r>
-            <w:proofErr w:type="spellEnd"/>
-            <w:r>
-              <w:rPr>
-                <w:rFonts w:ascii="Times New Roman" w:hAnsi="Times New Roman"/>
-                <w:sz w:val="20"/>
-              </w:rPr>
-              <w:t xml:space="preserve"> Avenue</w:t>
+              <w:t>836-842 Taché Avenue</w:t>
             </w:r>
             <w:r>
               <w:rPr>
@@ -3620,47 +3456,7 @@
                 <w:sz w:val="20"/>
                 <w:lang w:val="en-CA"/>
               </w:rPr>
-              <w:t xml:space="preserve">Closing – Public Lane between Rues </w:t>
-            </w:r>
-            <w:proofErr w:type="spellStart"/>
-            <w:r>
-              <w:rPr>
-                <w:rFonts w:ascii="Times New Roman" w:hAnsi="Times New Roman"/>
-                <w:bCs/>
-                <w:sz w:val="20"/>
-                <w:lang w:val="en-CA"/>
-              </w:rPr>
-              <w:t>Darveau</w:t>
-            </w:r>
-            <w:proofErr w:type="spellEnd"/>
-            <w:r>
-              <w:rPr>
-                <w:rFonts w:ascii="Times New Roman" w:hAnsi="Times New Roman"/>
-                <w:bCs/>
-                <w:sz w:val="20"/>
-                <w:lang w:val="en-CA"/>
-              </w:rPr>
-              <w:t xml:space="preserve"> and Hébert, West of Avenue </w:t>
-            </w:r>
-            <w:proofErr w:type="spellStart"/>
-            <w:r>
-              <w:rPr>
-                <w:rFonts w:ascii="Times New Roman" w:hAnsi="Times New Roman"/>
-                <w:bCs/>
-                <w:sz w:val="20"/>
-                <w:lang w:val="en-CA"/>
-              </w:rPr>
-              <w:t>Taché</w:t>
-            </w:r>
-            <w:proofErr w:type="spellEnd"/>
-            <w:r>
-              <w:rPr>
-                <w:rFonts w:ascii="Times New Roman" w:hAnsi="Times New Roman"/>
-                <w:bCs/>
-                <w:sz w:val="20"/>
-                <w:lang w:val="en-CA"/>
-              </w:rPr>
-              <w:t xml:space="preserve"> for Incorporation into DASZ 34/2016</w:t>
+              <w:t>Closing – Public Lane between Rues Darveau and Hébert, West of Avenue Taché for Incorporation into DASZ 34/2016</w:t>
             </w:r>
             <w:r>
               <w:rPr>
@@ -3772,23 +3568,7 @@
                 <w:rFonts w:ascii="Times New Roman" w:hAnsi="Times New Roman"/>
                 <w:sz w:val="20"/>
               </w:rPr>
-              <w:t xml:space="preserve">825 </w:t>
-            </w:r>
-            <w:proofErr w:type="spellStart"/>
-            <w:r>
-              <w:rPr>
-                <w:rFonts w:ascii="Times New Roman" w:hAnsi="Times New Roman"/>
-                <w:sz w:val="20"/>
-              </w:rPr>
-              <w:t>Taché</w:t>
-            </w:r>
-            <w:proofErr w:type="spellEnd"/>
-            <w:r>
-              <w:rPr>
-                <w:rFonts w:ascii="Times New Roman" w:hAnsi="Times New Roman"/>
-                <w:sz w:val="20"/>
-              </w:rPr>
-              <w:t xml:space="preserve"> Avenue</w:t>
+              <w:t>825 Taché Avenue</w:t>
             </w:r>
             <w:r>
               <w:rPr>
@@ -3884,25 +3664,7 @@
                 <w:sz w:val="20"/>
                 <w:szCs w:val="24"/>
               </w:rPr>
-              <w:t xml:space="preserve">Plan of Subdivision – Former School Site: Edmund Gale north of George </w:t>
-            </w:r>
-            <w:proofErr w:type="spellStart"/>
-            <w:r>
-              <w:rPr>
-                <w:rFonts w:ascii="Times New Roman" w:hAnsi="Times New Roman"/>
-                <w:sz w:val="20"/>
-                <w:szCs w:val="24"/>
-              </w:rPr>
-              <w:t>Reshaur</w:t>
-            </w:r>
-            <w:proofErr w:type="spellEnd"/>
-            <w:r>
-              <w:rPr>
-                <w:rFonts w:ascii="Times New Roman" w:hAnsi="Times New Roman"/>
-                <w:sz w:val="20"/>
-                <w:szCs w:val="24"/>
-              </w:rPr>
-              <w:t xml:space="preserve"> Bay Intersection</w:t>
+              <w:t>Plan of Subdivision – Former School Site: Edmund Gale north of George Reshaur Bay Intersection</w:t>
             </w:r>
             <w:r>
               <w:rPr>
@@ -4016,25 +3778,7 @@
                 <w:sz w:val="20"/>
                 <w:szCs w:val="24"/>
               </w:rPr>
-              <w:t xml:space="preserve">1500 </w:t>
-            </w:r>
-            <w:proofErr w:type="spellStart"/>
-            <w:r>
-              <w:rPr>
-                <w:rFonts w:ascii="Times New Roman" w:hAnsi="Times New Roman"/>
-                <w:sz w:val="20"/>
-                <w:szCs w:val="24"/>
-              </w:rPr>
-              <w:t>Plessis</w:t>
-            </w:r>
-            <w:proofErr w:type="spellEnd"/>
-            <w:r>
-              <w:rPr>
-                <w:rFonts w:ascii="Times New Roman" w:hAnsi="Times New Roman"/>
-                <w:sz w:val="20"/>
-                <w:szCs w:val="24"/>
-              </w:rPr>
-              <w:t xml:space="preserve"> Road</w:t>
+              <w:t>1500 Plessis Road</w:t>
             </w:r>
             <w:r>
               <w:rPr>
@@ -4132,43 +3876,7 @@
                 <w:sz w:val="20"/>
                 <w:szCs w:val="24"/>
               </w:rPr>
-              <w:t xml:space="preserve">Subdivision and Rezoning – North East corner of </w:t>
-            </w:r>
-            <w:proofErr w:type="spellStart"/>
-            <w:r>
-              <w:rPr>
-                <w:rFonts w:ascii="Times New Roman" w:hAnsi="Times New Roman"/>
-                <w:sz w:val="20"/>
-                <w:szCs w:val="24"/>
-              </w:rPr>
-              <w:t>Almey</w:t>
-            </w:r>
-            <w:proofErr w:type="spellEnd"/>
-            <w:r>
-              <w:rPr>
-                <w:rFonts w:ascii="Times New Roman" w:hAnsi="Times New Roman"/>
-                <w:sz w:val="20"/>
-                <w:szCs w:val="24"/>
-              </w:rPr>
-              <w:t xml:space="preserve"> Avenue at </w:t>
-            </w:r>
-            <w:proofErr w:type="spellStart"/>
-            <w:r>
-              <w:rPr>
-                <w:rFonts w:ascii="Times New Roman" w:hAnsi="Times New Roman"/>
-                <w:sz w:val="20"/>
-                <w:szCs w:val="24"/>
-              </w:rPr>
-              <w:t>Ravelston</w:t>
-            </w:r>
-            <w:proofErr w:type="spellEnd"/>
-            <w:r>
-              <w:rPr>
-                <w:rFonts w:ascii="Times New Roman" w:hAnsi="Times New Roman"/>
-                <w:sz w:val="20"/>
-                <w:szCs w:val="24"/>
-              </w:rPr>
-              <w:t xml:space="preserve"> Avenue West – DASZ 31/2016</w:t>
+              <w:t>Subdivision and Rezoning – North East corner of Almey Avenue at Ravelston Avenue West – DASZ 31/2016</w:t>
             </w:r>
           </w:p>
         </w:tc>
@@ -4544,39 +4252,7 @@
                 <w:sz w:val="20"/>
                 <w:lang w:val="en-CA"/>
               </w:rPr>
-              <w:t xml:space="preserve">Extension of Time – Proposed Subdivision and Rezoning – Lots 2 and 3, Plan 45753, </w:t>
-            </w:r>
-            <w:proofErr w:type="spellStart"/>
-            <w:r>
-              <w:rPr>
-                <w:sz w:val="20"/>
-                <w:lang w:val="en-CA"/>
-              </w:rPr>
-              <w:t>Peguis</w:t>
-            </w:r>
-            <w:proofErr w:type="spellEnd"/>
-            <w:r>
-              <w:rPr>
-                <w:sz w:val="20"/>
-                <w:lang w:val="en-CA"/>
-              </w:rPr>
-              <w:t xml:space="preserve"> Street and </w:t>
-            </w:r>
-            <w:proofErr w:type="spellStart"/>
-            <w:r>
-              <w:rPr>
-                <w:sz w:val="20"/>
-                <w:lang w:val="en-CA"/>
-              </w:rPr>
-              <w:t>Reenders</w:t>
-            </w:r>
-            <w:proofErr w:type="spellEnd"/>
-            <w:r>
-              <w:rPr>
-                <w:sz w:val="20"/>
-                <w:lang w:val="en-CA"/>
-              </w:rPr>
-              <w:t xml:space="preserve"> Drive - DASZ 33/2013</w:t>
+              <w:t>Extension of Time – Proposed Subdivision and Rezoning – Lots 2 and 3, Plan 45753, Peguis Street and Reenders Drive - DASZ 33/2013</w:t>
             </w:r>
           </w:p>
         </w:tc>
@@ -4965,7 +4641,7 @@
           <w:insideV w:val="single" w:sz="4" w:space="0" w:color="auto"/>
         </w:tblBorders>
         <w:tblLayout w:type="fixed"/>
-        <w:tblLook w:val="0000" w:firstRow="0" w:lastRow="0" w:firstColumn="0" w:lastColumn="0" w:noHBand="0" w:noVBand="0"/>
+        <w:tblLook w:val="0000"/>
       </w:tblPr>
       <w:tblGrid>
         <w:gridCol w:w="1769"/>
@@ -5152,15 +4828,7 @@
                 <w:rFonts w:ascii="Times New Roman" w:hAnsi="Times New Roman"/>
                 <w:sz w:val="20"/>
               </w:rPr>
-              <w:t xml:space="preserve">That when in the role of the Award Authority or a Committee considering an Award Report in the process of </w:t>
-            </w:r>
-            <w:proofErr w:type="gramStart"/>
-            <w:r>
-              <w:rPr>
-                <w:rFonts w:ascii="Times New Roman" w:hAnsi="Times New Roman"/>
-                <w:sz w:val="20"/>
-              </w:rPr>
-              <w:t>being</w:t>
+              <w:t>That when in the role of the Award Authority or a Committee considering an Award Report in the process of being</w:t>
             </w:r>
             <w:r>
               <w:rPr>
@@ -5174,15 +4842,7 @@
                 <w:rFonts w:ascii="Times New Roman" w:hAnsi="Times New Roman"/>
                 <w:sz w:val="20"/>
               </w:rPr>
-              <w:t>submitted</w:t>
-            </w:r>
-            <w:proofErr w:type="gramEnd"/>
-            <w:r>
-              <w:rPr>
-                <w:rFonts w:ascii="Times New Roman" w:hAnsi="Times New Roman"/>
-                <w:sz w:val="20"/>
-              </w:rPr>
-              <w:t xml:space="preserve"> to the Award Authority, Members of Council will, upon request and upon having signed an appropriate non-disclosure document, be granted access </w:t>
+              <w:t xml:space="preserve">submitted to the Award Authority, Members of Council will, upon request and upon having signed an appropriate non-disclosure document, be granted access </w:t>
             </w:r>
             <w:r>
               <w:rPr>
@@ -5273,7 +4933,7 @@
           <w:insideV w:val="single" w:sz="4" w:space="0" w:color="auto"/>
         </w:tblBorders>
         <w:tblLayout w:type="fixed"/>
-        <w:tblLook w:val="0000" w:firstRow="0" w:lastRow="0" w:firstColumn="0" w:lastColumn="0" w:noHBand="0" w:noVBand="0"/>
+        <w:tblLook w:val="0000"/>
       </w:tblPr>
       <w:tblGrid>
         <w:gridCol w:w="1355"/>
@@ -5962,7 +5622,7 @@
           <w:insideV w:val="single" w:sz="4" w:space="0" w:color="auto"/>
         </w:tblBorders>
         <w:tblLayout w:type="fixed"/>
-        <w:tblLook w:val="0000" w:firstRow="0" w:lastRow="0" w:firstColumn="0" w:lastColumn="0" w:noHBand="0" w:noVBand="0"/>
+        <w:tblLook w:val="0000"/>
       </w:tblPr>
       <w:tblGrid>
         <w:gridCol w:w="1711"/>
@@ -6024,7 +5684,6 @@
                 <w:sz w:val="20"/>
               </w:rPr>
             </w:pPr>
-            <w:proofErr w:type="gramStart"/>
             <w:r>
               <w:rPr>
                 <w:rFonts w:ascii="Times New Roman" w:hAnsi="Times New Roman"/>
@@ -6033,7 +5692,6 @@
               </w:rPr>
               <w:t>BY-LAW NO.</w:t>
             </w:r>
-            <w:proofErr w:type="gramEnd"/>
           </w:p>
         </w:tc>
         <w:tc>
@@ -6209,7 +5867,6 @@
                 <w:highlight w:val="yellow"/>
               </w:rPr>
             </w:pPr>
-            <w:proofErr w:type="gramStart"/>
             <w:r>
               <w:rPr>
                 <w:rFonts w:ascii="Times New Roman" w:hAnsi="Times New Roman"/>
@@ -6229,15 +5886,7 @@
                 <w:rFonts w:ascii="Times New Roman" w:hAnsi="Times New Roman"/>
                 <w:sz w:val="20"/>
               </w:rPr>
-              <w:t>.</w:t>
-            </w:r>
-            <w:proofErr w:type="gramEnd"/>
-            <w:r>
-              <w:rPr>
-                <w:rFonts w:ascii="Times New Roman" w:hAnsi="Times New Roman"/>
-                <w:sz w:val="20"/>
-              </w:rPr>
-              <w:t xml:space="preserve"> File DASZ 21/2015</w:t>
+              <w:t>. File DASZ 21/2015</w:t>
             </w:r>
           </w:p>
         </w:tc>
@@ -6319,55 +5968,7 @@
                 <w:rFonts w:ascii="Times New Roman" w:hAnsi="Times New Roman"/>
                 <w:sz w:val="20"/>
               </w:rPr>
-              <w:t xml:space="preserve">o amend Winnipeg Zoning By-law No. 200/2006 to rezone land located at </w:t>
-            </w:r>
-            <w:proofErr w:type="spellStart"/>
-            <w:r>
-              <w:rPr>
-                <w:rFonts w:ascii="Times New Roman" w:hAnsi="Times New Roman"/>
-                <w:sz w:val="20"/>
-              </w:rPr>
-              <w:t>Peguis</w:t>
-            </w:r>
-            <w:proofErr w:type="spellEnd"/>
-            <w:r>
-              <w:rPr>
-                <w:rFonts w:ascii="Times New Roman" w:hAnsi="Times New Roman"/>
-                <w:sz w:val="20"/>
-              </w:rPr>
-              <w:t xml:space="preserve"> Street North of </w:t>
-            </w:r>
-            <w:proofErr w:type="spellStart"/>
-            <w:r>
-              <w:rPr>
-                <w:rFonts w:ascii="Times New Roman" w:hAnsi="Times New Roman"/>
-                <w:sz w:val="20"/>
-              </w:rPr>
-              <w:t>Almey</w:t>
-            </w:r>
-            <w:proofErr w:type="spellEnd"/>
-            <w:r>
-              <w:rPr>
-                <w:rFonts w:ascii="Times New Roman" w:hAnsi="Times New Roman"/>
-                <w:sz w:val="20"/>
-              </w:rPr>
-              <w:t xml:space="preserve"> Avenue in the East </w:t>
-            </w:r>
-            <w:proofErr w:type="spellStart"/>
-            <w:r>
-              <w:rPr>
-                <w:rFonts w:ascii="Times New Roman" w:hAnsi="Times New Roman"/>
-                <w:sz w:val="20"/>
-              </w:rPr>
-              <w:t>Kildonan-Transcona</w:t>
-            </w:r>
-            <w:proofErr w:type="spellEnd"/>
-            <w:r>
-              <w:rPr>
-                <w:rFonts w:ascii="Times New Roman" w:hAnsi="Times New Roman"/>
-                <w:sz w:val="20"/>
-              </w:rPr>
-              <w:t xml:space="preserve"> Community</w:t>
+              <w:t>o amend Winnipeg Zoning By-law No. 200/2006 to rezone land located at Peguis Street North of Almey Avenue in the East Kildonan-Transcona Community</w:t>
             </w:r>
             <w:r>
               <w:rPr>
@@ -6621,39 +6222,7 @@
                 <w:rFonts w:ascii="Times New Roman" w:hAnsi="Times New Roman"/>
                 <w:sz w:val="20"/>
               </w:rPr>
-              <w:t xml:space="preserve">o approve a plan of subdivision and amend Winnipeg Zoning By-law No. 200/2006 to rezone land located at 123 </w:t>
-            </w:r>
-            <w:proofErr w:type="spellStart"/>
-            <w:r>
-              <w:rPr>
-                <w:rFonts w:ascii="Times New Roman" w:hAnsi="Times New Roman"/>
-                <w:sz w:val="20"/>
-              </w:rPr>
-              <w:t>Doncaster</w:t>
-            </w:r>
-            <w:proofErr w:type="spellEnd"/>
-            <w:r>
-              <w:rPr>
-                <w:rFonts w:ascii="Times New Roman" w:hAnsi="Times New Roman"/>
-                <w:sz w:val="20"/>
-              </w:rPr>
-              <w:t xml:space="preserve"> Street in the </w:t>
-            </w:r>
-            <w:proofErr w:type="spellStart"/>
-            <w:r>
-              <w:rPr>
-                <w:rFonts w:ascii="Times New Roman" w:hAnsi="Times New Roman"/>
-                <w:sz w:val="20"/>
-              </w:rPr>
-              <w:t>Assiniboia</w:t>
-            </w:r>
-            <w:proofErr w:type="spellEnd"/>
-            <w:r>
-              <w:rPr>
-                <w:rFonts w:ascii="Times New Roman" w:hAnsi="Times New Roman"/>
-                <w:sz w:val="20"/>
-              </w:rPr>
-              <w:t xml:space="preserve"> Community</w:t>
+              <w:t>o approve a plan of subdivision and amend Winnipeg Zoning By-law No. 200/2006 to rezone land located at 123 Doncaster Street in the Assiniboia Community</w:t>
             </w:r>
             <w:r>
               <w:rPr>
@@ -6741,7 +6310,7 @@
         <w:tblStyle w:val="TableGrid"/>
         <w:tblW w:w="10841" w:type="dxa"/>
         <w:tblInd w:w="103" w:type="dxa"/>
-        <w:tblLook w:val="04A0" w:firstRow="1" w:lastRow="0" w:firstColumn="1" w:lastColumn="0" w:noHBand="0" w:noVBand="1"/>
+        <w:tblLook w:val="04A0"/>
       </w:tblPr>
       <w:tblGrid>
         <w:gridCol w:w="3153"/>
@@ -6959,6 +6528,291 @@
         <w:tc>
           <w:tcPr>
             <w:tcW w:w="2976" w:type="dxa"/>
+          </w:tcPr>
+          <w:p>
+            <w:pPr>
+              <w:jc w:val="center"/>
+              <w:rPr>
+                <w:rFonts w:ascii="Times New Roman" w:hAnsi="Times New Roman"/>
+                <w:sz w:val="20"/>
+              </w:rPr>
+            </w:pPr>
+          </w:p>
+          <w:p>
+            <w:pPr>
+              <w:rPr>
+                <w:rFonts w:ascii="Times New Roman" w:hAnsi="Times New Roman"/>
+                <w:sz w:val="20"/>
+                <w:lang w:val="en-CA"/>
+              </w:rPr>
+            </w:pPr>
+            <w:r>
+              <w:rPr>
+                <w:rFonts w:ascii="Times New Roman" w:hAnsi="Times New Roman"/>
+                <w:sz w:val="20"/>
+                <w:lang w:val="en-CA"/>
+              </w:rPr>
+              <w:t>His Worship Mayor Bowman</w:t>
+            </w:r>
+          </w:p>
+          <w:p>
+            <w:pPr>
+              <w:rPr>
+                <w:rFonts w:ascii="Times New Roman" w:hAnsi="Times New Roman"/>
+                <w:sz w:val="20"/>
+                <w:lang w:val="en-CA"/>
+              </w:rPr>
+            </w:pPr>
+            <w:r>
+              <w:rPr>
+                <w:rFonts w:ascii="Times New Roman" w:hAnsi="Times New Roman"/>
+                <w:sz w:val="20"/>
+                <w:lang w:val="en-CA"/>
+              </w:rPr>
+              <w:t>Councillor Allard</w:t>
+            </w:r>
+          </w:p>
+          <w:p>
+            <w:pPr>
+              <w:rPr>
+                <w:rFonts w:ascii="Times New Roman" w:hAnsi="Times New Roman"/>
+                <w:sz w:val="20"/>
+                <w:lang w:val="en-CA"/>
+              </w:rPr>
+            </w:pPr>
+            <w:r>
+              <w:rPr>
+                <w:rFonts w:ascii="Times New Roman" w:hAnsi="Times New Roman"/>
+                <w:sz w:val="20"/>
+                <w:lang w:val="en-CA"/>
+              </w:rPr>
+              <w:t>Councillor Browaty</w:t>
+            </w:r>
+          </w:p>
+          <w:p>
+            <w:pPr>
+              <w:rPr>
+                <w:rFonts w:ascii="Times New Roman" w:hAnsi="Times New Roman"/>
+                <w:sz w:val="20"/>
+                <w:lang w:val="en-CA"/>
+              </w:rPr>
+            </w:pPr>
+            <w:r>
+              <w:rPr>
+                <w:rFonts w:ascii="Times New Roman" w:hAnsi="Times New Roman"/>
+                <w:sz w:val="20"/>
+                <w:lang w:val="en-CA"/>
+              </w:rPr>
+              <w:t>Councillor Dobson</w:t>
+            </w:r>
+          </w:p>
+          <w:p>
+            <w:pPr>
+              <w:rPr>
+                <w:rFonts w:ascii="Times New Roman" w:hAnsi="Times New Roman"/>
+                <w:sz w:val="20"/>
+                <w:lang w:val="en-CA"/>
+              </w:rPr>
+            </w:pPr>
+            <w:r>
+              <w:rPr>
+                <w:rFonts w:ascii="Times New Roman" w:hAnsi="Times New Roman"/>
+                <w:sz w:val="20"/>
+                <w:lang w:val="en-CA"/>
+              </w:rPr>
+              <w:t>Councillor Eadie</w:t>
+            </w:r>
+          </w:p>
+          <w:p>
+            <w:pPr>
+              <w:rPr>
+                <w:rFonts w:ascii="Times New Roman" w:hAnsi="Times New Roman"/>
+                <w:sz w:val="20"/>
+                <w:lang w:val="en-CA"/>
+              </w:rPr>
+            </w:pPr>
+            <w:r>
+              <w:rPr>
+                <w:rFonts w:ascii="Times New Roman" w:hAnsi="Times New Roman"/>
+                <w:sz w:val="20"/>
+                <w:lang w:val="en-CA"/>
+              </w:rPr>
+              <w:t>Councillor Gerbasi</w:t>
+            </w:r>
+          </w:p>
+          <w:p>
+            <w:pPr>
+              <w:rPr>
+                <w:rFonts w:ascii="Times New Roman" w:hAnsi="Times New Roman"/>
+                <w:sz w:val="20"/>
+                <w:lang w:val="en-CA"/>
+              </w:rPr>
+            </w:pPr>
+            <w:r>
+              <w:rPr>
+                <w:rFonts w:ascii="Times New Roman" w:hAnsi="Times New Roman"/>
+                <w:sz w:val="20"/>
+                <w:lang w:val="en-CA"/>
+              </w:rPr>
+              <w:t>Councillor Gillingham</w:t>
+            </w:r>
+          </w:p>
+          <w:p>
+            <w:pPr>
+              <w:rPr>
+                <w:rFonts w:ascii="Times New Roman" w:hAnsi="Times New Roman"/>
+                <w:sz w:val="20"/>
+                <w:lang w:val="en-CA"/>
+              </w:rPr>
+            </w:pPr>
+            <w:r>
+              <w:rPr>
+                <w:rFonts w:ascii="Times New Roman" w:hAnsi="Times New Roman"/>
+                <w:sz w:val="20"/>
+                <w:lang w:val="en-CA"/>
+              </w:rPr>
+              <w:t>Councillor Gilroy</w:t>
+            </w:r>
+          </w:p>
+          <w:p>
+            <w:pPr>
+              <w:rPr>
+                <w:rFonts w:ascii="Times New Roman" w:hAnsi="Times New Roman"/>
+                <w:sz w:val="20"/>
+                <w:lang w:val="en-CA"/>
+              </w:rPr>
+            </w:pPr>
+            <w:r>
+              <w:rPr>
+                <w:rFonts w:ascii="Times New Roman" w:hAnsi="Times New Roman"/>
+                <w:sz w:val="20"/>
+                <w:lang w:val="en-CA"/>
+              </w:rPr>
+              <w:t>Councillor Lukes</w:t>
+            </w:r>
+          </w:p>
+          <w:p>
+            <w:pPr>
+              <w:rPr>
+                <w:rFonts w:ascii="Times New Roman" w:hAnsi="Times New Roman"/>
+                <w:sz w:val="20"/>
+                <w:lang w:val="en-CA"/>
+              </w:rPr>
+            </w:pPr>
+            <w:r>
+              <w:rPr>
+                <w:rFonts w:ascii="Times New Roman" w:hAnsi="Times New Roman"/>
+                <w:sz w:val="20"/>
+                <w:lang w:val="en-CA"/>
+              </w:rPr>
+              <w:t>Councillor Mayes</w:t>
+            </w:r>
+          </w:p>
+          <w:p>
+            <w:pPr>
+              <w:rPr>
+                <w:rFonts w:ascii="Times New Roman" w:hAnsi="Times New Roman"/>
+                <w:sz w:val="20"/>
+                <w:lang w:val="en-CA"/>
+              </w:rPr>
+            </w:pPr>
+            <w:r>
+              <w:rPr>
+                <w:rFonts w:ascii="Times New Roman" w:hAnsi="Times New Roman"/>
+                <w:sz w:val="20"/>
+                <w:lang w:val="en-CA"/>
+              </w:rPr>
+              <w:t>Councillor Morantz</w:t>
+            </w:r>
+          </w:p>
+          <w:p>
+            <w:pPr>
+              <w:rPr>
+                <w:rFonts w:ascii="Times New Roman" w:hAnsi="Times New Roman"/>
+                <w:sz w:val="20"/>
+                <w:lang w:val="en-CA"/>
+              </w:rPr>
+            </w:pPr>
+            <w:r>
+              <w:rPr>
+                <w:rFonts w:ascii="Times New Roman" w:hAnsi="Times New Roman"/>
+                <w:sz w:val="20"/>
+                <w:lang w:val="en-CA"/>
+              </w:rPr>
+              <w:t>Councillor Orlikow</w:t>
+            </w:r>
+          </w:p>
+          <w:p>
+            <w:pPr>
+              <w:rPr>
+                <w:rFonts w:ascii="Times New Roman" w:hAnsi="Times New Roman"/>
+                <w:sz w:val="20"/>
+                <w:lang w:val="en-CA"/>
+              </w:rPr>
+            </w:pPr>
+            <w:r>
+              <w:rPr>
+                <w:rFonts w:ascii="Times New Roman" w:hAnsi="Times New Roman"/>
+                <w:sz w:val="20"/>
+                <w:lang w:val="en-CA"/>
+              </w:rPr>
+              <w:t>Councillor Pagtakhan</w:t>
+            </w:r>
+          </w:p>
+          <w:p>
+            <w:pPr>
+              <w:rPr>
+                <w:rFonts w:ascii="Times New Roman" w:hAnsi="Times New Roman"/>
+                <w:sz w:val="20"/>
+                <w:lang w:val="en-CA"/>
+              </w:rPr>
+            </w:pPr>
+            <w:r>
+              <w:rPr>
+                <w:rFonts w:ascii="Times New Roman" w:hAnsi="Times New Roman"/>
+                <w:sz w:val="20"/>
+                <w:lang w:val="en-CA"/>
+              </w:rPr>
+              <w:t>Councillor Schreyer</w:t>
+            </w:r>
+          </w:p>
+          <w:p>
+            <w:pPr>
+              <w:rPr>
+                <w:rFonts w:ascii="Times New Roman" w:hAnsi="Times New Roman"/>
+                <w:sz w:val="20"/>
+                <w:lang w:val="en-CA"/>
+              </w:rPr>
+            </w:pPr>
+            <w:r>
+              <w:rPr>
+                <w:rFonts w:ascii="Times New Roman" w:hAnsi="Times New Roman"/>
+                <w:sz w:val="20"/>
+                <w:lang w:val="en-CA"/>
+              </w:rPr>
+              <w:t>Councillor Sharma</w:t>
+            </w:r>
+          </w:p>
+          <w:p>
+            <w:pPr>
+              <w:jc w:val="center"/>
+              <w:rPr>
+                <w:rFonts w:ascii="Times New Roman" w:hAnsi="Times New Roman"/>
+                <w:sz w:val="20"/>
+              </w:rPr>
+            </w:pPr>
+            <w:r>
+              <w:rPr>
+                <w:rFonts w:ascii="Times New Roman" w:hAnsi="Times New Roman"/>
+                <w:sz w:val="20"/>
+              </w:rPr>
+              <w:t xml:space="preserve"> </w:t>
+            </w:r>
+          </w:p>
+        </w:tc>
+        <w:tc>
+          <w:tcPr>
+            <w:tcW w:w="2922" w:type="dxa"/>
           </w:tcPr>
           <w:p>
             <w:pPr>
@@ -6981,415 +6835,7 @@
                 <w:insideH w:val="none" w:sz="0" w:space="0" w:color="auto"/>
                 <w:insideV w:val="none" w:sz="0" w:space="0" w:color="auto"/>
               </w:tblBorders>
-              <w:tblLook w:val="04A0" w:firstRow="1" w:lastRow="0" w:firstColumn="1" w:lastColumn="0" w:noHBand="0" w:noVBand="1"/>
-            </w:tblPr>
-            <w:tblGrid>
-              <w:gridCol w:w="2760"/>
-            </w:tblGrid>
-            <w:tr>
-              <w:tc>
-                <w:tcPr>
-                  <w:tcW w:w="2760" w:type="dxa"/>
-                </w:tcPr>
-                <w:p>
-                  <w:pPr>
-                    <w:rPr>
-                      <w:rFonts w:ascii="Times New Roman" w:hAnsi="Times New Roman"/>
-                      <w:sz w:val="20"/>
-                      <w:lang w:val="en-CA"/>
-                    </w:rPr>
-                  </w:pPr>
-                  <w:r>
-                    <w:rPr>
-                      <w:rFonts w:ascii="Times New Roman" w:hAnsi="Times New Roman"/>
-                      <w:sz w:val="20"/>
-                      <w:lang w:val="en-CA"/>
-                    </w:rPr>
-                    <w:t>His Worship Mayor Bowman</w:t>
-                  </w:r>
-                </w:p>
-              </w:tc>
-            </w:tr>
-            <w:tr>
-              <w:tc>
-                <w:tcPr>
-                  <w:tcW w:w="2760" w:type="dxa"/>
-                </w:tcPr>
-                <w:p>
-                  <w:pPr>
-                    <w:rPr>
-                      <w:rFonts w:ascii="Times New Roman" w:hAnsi="Times New Roman"/>
-                      <w:sz w:val="20"/>
-                      <w:lang w:val="en-CA"/>
-                    </w:rPr>
-                  </w:pPr>
-                  <w:r>
-                    <w:rPr>
-                      <w:rFonts w:ascii="Times New Roman" w:hAnsi="Times New Roman"/>
-                      <w:sz w:val="20"/>
-                      <w:lang w:val="en-CA"/>
-                    </w:rPr>
-                    <w:t>Councillor Allard</w:t>
-                  </w:r>
-                </w:p>
-              </w:tc>
-            </w:tr>
-            <w:tr>
-              <w:tc>
-                <w:tcPr>
-                  <w:tcW w:w="2760" w:type="dxa"/>
-                </w:tcPr>
-                <w:p>
-                  <w:pPr>
-                    <w:rPr>
-                      <w:rFonts w:ascii="Times New Roman" w:hAnsi="Times New Roman"/>
-                      <w:sz w:val="20"/>
-                      <w:lang w:val="en-CA"/>
-                    </w:rPr>
-                  </w:pPr>
-                  <w:r>
-                    <w:rPr>
-                      <w:rFonts w:ascii="Times New Roman" w:hAnsi="Times New Roman"/>
-                      <w:sz w:val="20"/>
-                      <w:lang w:val="en-CA"/>
-                    </w:rPr>
-                    <w:t>Councillor Browaty</w:t>
-                  </w:r>
-                </w:p>
-              </w:tc>
-            </w:tr>
-            <w:tr>
-              <w:tc>
-                <w:tcPr>
-                  <w:tcW w:w="2760" w:type="dxa"/>
-                </w:tcPr>
-                <w:p>
-                  <w:pPr>
-                    <w:rPr>
-                      <w:rFonts w:ascii="Times New Roman" w:hAnsi="Times New Roman"/>
-                      <w:sz w:val="20"/>
-                      <w:lang w:val="en-CA"/>
-                    </w:rPr>
-                  </w:pPr>
-                  <w:r>
-                    <w:rPr>
-                      <w:rFonts w:ascii="Times New Roman" w:hAnsi="Times New Roman"/>
-                      <w:sz w:val="20"/>
-                      <w:lang w:val="en-CA"/>
-                    </w:rPr>
-                    <w:t>Councillor Dobson</w:t>
-                  </w:r>
-                </w:p>
-              </w:tc>
-            </w:tr>
-            <w:tr>
-              <w:tc>
-                <w:tcPr>
-                  <w:tcW w:w="2760" w:type="dxa"/>
-                </w:tcPr>
-                <w:p>
-                  <w:pPr>
-                    <w:rPr>
-                      <w:rFonts w:ascii="Times New Roman" w:hAnsi="Times New Roman"/>
-                      <w:sz w:val="20"/>
-                      <w:lang w:val="en-CA"/>
-                    </w:rPr>
-                  </w:pPr>
-                  <w:r>
-                    <w:rPr>
-                      <w:rFonts w:ascii="Times New Roman" w:hAnsi="Times New Roman"/>
-                      <w:sz w:val="20"/>
-                      <w:lang w:val="en-CA"/>
-                    </w:rPr>
-                    <w:t>Councillor Eadie</w:t>
-                  </w:r>
-                </w:p>
-              </w:tc>
-            </w:tr>
-            <w:tr>
-              <w:tc>
-                <w:tcPr>
-                  <w:tcW w:w="2760" w:type="dxa"/>
-                </w:tcPr>
-                <w:p>
-                  <w:pPr>
-                    <w:rPr>
-                      <w:rFonts w:ascii="Times New Roman" w:hAnsi="Times New Roman"/>
-                      <w:sz w:val="20"/>
-                      <w:lang w:val="en-CA"/>
-                    </w:rPr>
-                  </w:pPr>
-                  <w:r>
-                    <w:rPr>
-                      <w:rFonts w:ascii="Times New Roman" w:hAnsi="Times New Roman"/>
-                      <w:sz w:val="20"/>
-                      <w:lang w:val="en-CA"/>
-                    </w:rPr>
-                    <w:t>Councillor Gerbasi</w:t>
-                  </w:r>
-                </w:p>
-              </w:tc>
-            </w:tr>
-            <w:tr>
-              <w:tc>
-                <w:tcPr>
-                  <w:tcW w:w="2760" w:type="dxa"/>
-                </w:tcPr>
-                <w:p>
-                  <w:pPr>
-                    <w:rPr>
-                      <w:rFonts w:ascii="Times New Roman" w:hAnsi="Times New Roman"/>
-                      <w:sz w:val="20"/>
-                      <w:lang w:val="en-CA"/>
-                    </w:rPr>
-                  </w:pPr>
-                  <w:r>
-                    <w:rPr>
-                      <w:rFonts w:ascii="Times New Roman" w:hAnsi="Times New Roman"/>
-                      <w:sz w:val="20"/>
-                      <w:lang w:val="en-CA"/>
-                    </w:rPr>
-                    <w:t>Councillor Gillingham</w:t>
-                  </w:r>
-                </w:p>
-              </w:tc>
-            </w:tr>
-            <w:tr>
-              <w:tc>
-                <w:tcPr>
-                  <w:tcW w:w="2760" w:type="dxa"/>
-                </w:tcPr>
-                <w:p>
-                  <w:pPr>
-                    <w:rPr>
-                      <w:rFonts w:ascii="Times New Roman" w:hAnsi="Times New Roman"/>
-                      <w:sz w:val="20"/>
-                      <w:lang w:val="en-CA"/>
-                    </w:rPr>
-                  </w:pPr>
-                  <w:r>
-                    <w:rPr>
-                      <w:rFonts w:ascii="Times New Roman" w:hAnsi="Times New Roman"/>
-                      <w:sz w:val="20"/>
-                      <w:lang w:val="en-CA"/>
-                    </w:rPr>
-                    <w:t>Councillor Gilroy</w:t>
-                  </w:r>
-                </w:p>
-              </w:tc>
-            </w:tr>
-            <w:tr>
-              <w:tc>
-                <w:tcPr>
-                  <w:tcW w:w="2760" w:type="dxa"/>
-                </w:tcPr>
-                <w:p>
-                  <w:pPr>
-                    <w:rPr>
-                      <w:rFonts w:ascii="Times New Roman" w:hAnsi="Times New Roman"/>
-                      <w:sz w:val="20"/>
-                      <w:lang w:val="en-CA"/>
-                    </w:rPr>
-                  </w:pPr>
-                  <w:r>
-                    <w:rPr>
-                      <w:rFonts w:ascii="Times New Roman" w:hAnsi="Times New Roman"/>
-                      <w:sz w:val="20"/>
-                      <w:lang w:val="en-CA"/>
-                    </w:rPr>
-                    <w:t>Councillor Lukes</w:t>
-                  </w:r>
-                </w:p>
-              </w:tc>
-            </w:tr>
-            <w:tr>
-              <w:tc>
-                <w:tcPr>
-                  <w:tcW w:w="2760" w:type="dxa"/>
-                </w:tcPr>
-                <w:p>
-                  <w:pPr>
-                    <w:rPr>
-                      <w:rFonts w:ascii="Times New Roman" w:hAnsi="Times New Roman"/>
-                      <w:sz w:val="20"/>
-                      <w:lang w:val="en-CA"/>
-                    </w:rPr>
-                  </w:pPr>
-                  <w:r>
-                    <w:rPr>
-                      <w:rFonts w:ascii="Times New Roman" w:hAnsi="Times New Roman"/>
-                      <w:sz w:val="20"/>
-                      <w:lang w:val="en-CA"/>
-                    </w:rPr>
-                    <w:t>Councillor Mayes</w:t>
-                  </w:r>
-                </w:p>
-              </w:tc>
-            </w:tr>
-            <w:tr>
-              <w:tc>
-                <w:tcPr>
-                  <w:tcW w:w="2760" w:type="dxa"/>
-                </w:tcPr>
-                <w:p>
-                  <w:pPr>
-                    <w:rPr>
-                      <w:rFonts w:ascii="Times New Roman" w:hAnsi="Times New Roman"/>
-                      <w:sz w:val="20"/>
-                      <w:lang w:val="en-CA"/>
-                    </w:rPr>
-                  </w:pPr>
-                  <w:r>
-                    <w:rPr>
-                      <w:rFonts w:ascii="Times New Roman" w:hAnsi="Times New Roman"/>
-                      <w:sz w:val="20"/>
-                      <w:lang w:val="en-CA"/>
-                    </w:rPr>
-                    <w:t>Councillor Morantz</w:t>
-                  </w:r>
-                </w:p>
-              </w:tc>
-            </w:tr>
-            <w:tr>
-              <w:tc>
-                <w:tcPr>
-                  <w:tcW w:w="2760" w:type="dxa"/>
-                </w:tcPr>
-                <w:p>
-                  <w:pPr>
-                    <w:rPr>
-                      <w:rFonts w:ascii="Times New Roman" w:hAnsi="Times New Roman"/>
-                      <w:sz w:val="20"/>
-                      <w:lang w:val="en-CA"/>
-                    </w:rPr>
-                  </w:pPr>
-                  <w:r>
-                    <w:rPr>
-                      <w:rFonts w:ascii="Times New Roman" w:hAnsi="Times New Roman"/>
-                      <w:sz w:val="20"/>
-                      <w:lang w:val="en-CA"/>
-                    </w:rPr>
-                    <w:t>Councillor Orlikow</w:t>
-                  </w:r>
-                </w:p>
-              </w:tc>
-            </w:tr>
-            <w:tr>
-              <w:tc>
-                <w:tcPr>
-                  <w:tcW w:w="2760" w:type="dxa"/>
-                </w:tcPr>
-                <w:p>
-                  <w:pPr>
-                    <w:rPr>
-                      <w:rFonts w:ascii="Times New Roman" w:hAnsi="Times New Roman"/>
-                      <w:sz w:val="20"/>
-                      <w:lang w:val="en-CA"/>
-                    </w:rPr>
-                  </w:pPr>
-                  <w:r>
-                    <w:rPr>
-                      <w:rFonts w:ascii="Times New Roman" w:hAnsi="Times New Roman"/>
-                      <w:sz w:val="20"/>
-                      <w:lang w:val="en-CA"/>
-                    </w:rPr>
-                    <w:t>Councillor Pagtakhan</w:t>
-                  </w:r>
-                </w:p>
-              </w:tc>
-            </w:tr>
-            <w:tr>
-              <w:tc>
-                <w:tcPr>
-                  <w:tcW w:w="2760" w:type="dxa"/>
-                </w:tcPr>
-                <w:p>
-                  <w:pPr>
-                    <w:rPr>
-                      <w:rFonts w:ascii="Times New Roman" w:hAnsi="Times New Roman"/>
-                      <w:sz w:val="20"/>
-                      <w:lang w:val="en-CA"/>
-                    </w:rPr>
-                  </w:pPr>
-                  <w:r>
-                    <w:rPr>
-                      <w:rFonts w:ascii="Times New Roman" w:hAnsi="Times New Roman"/>
-                      <w:sz w:val="20"/>
-                      <w:lang w:val="en-CA"/>
-                    </w:rPr>
-                    <w:t>Councillor Schreyer</w:t>
-                  </w:r>
-                </w:p>
-              </w:tc>
-            </w:tr>
-            <w:tr>
-              <w:tc>
-                <w:tcPr>
-                  <w:tcW w:w="2760" w:type="dxa"/>
-                </w:tcPr>
-                <w:p>
-                  <w:pPr>
-                    <w:rPr>
-                      <w:rFonts w:ascii="Times New Roman" w:hAnsi="Times New Roman"/>
-                      <w:sz w:val="20"/>
-                      <w:lang w:val="en-CA"/>
-                    </w:rPr>
-                  </w:pPr>
-                  <w:r>
-                    <w:rPr>
-                      <w:rFonts w:ascii="Times New Roman" w:hAnsi="Times New Roman"/>
-                      <w:sz w:val="20"/>
-                      <w:lang w:val="en-CA"/>
-                    </w:rPr>
-                    <w:t>Councillor Sharma</w:t>
-                  </w:r>
-                </w:p>
-              </w:tc>
-            </w:tr>
-          </w:tbl>
-          <w:p>
-            <w:pPr>
-              <w:jc w:val="center"/>
-              <w:rPr>
-                <w:rFonts w:ascii="Times New Roman" w:hAnsi="Times New Roman"/>
-                <w:sz w:val="20"/>
-              </w:rPr>
-            </w:pPr>
-            <w:r>
-              <w:rPr>
-                <w:rFonts w:ascii="Times New Roman" w:hAnsi="Times New Roman"/>
-                <w:sz w:val="20"/>
-              </w:rPr>
-              <w:t xml:space="preserve"> </w:t>
-            </w:r>
-          </w:p>
-        </w:tc>
-        <w:tc>
-          <w:tcPr>
-            <w:tcW w:w="2922" w:type="dxa"/>
-          </w:tcPr>
-          <w:p>
-            <w:pPr>
-              <w:jc w:val="center"/>
-              <w:rPr>
-                <w:rFonts w:ascii="Times New Roman" w:hAnsi="Times New Roman"/>
-                <w:sz w:val="20"/>
-              </w:rPr>
-            </w:pPr>
-          </w:p>
-          <w:tbl>
-            <w:tblPr>
-              <w:tblStyle w:val="TableGrid"/>
-              <w:tblW w:w="0" w:type="auto"/>
-              <w:tblBorders>
-                <w:top w:val="none" w:sz="0" w:space="0" w:color="auto"/>
-                <w:left w:val="none" w:sz="0" w:space="0" w:color="auto"/>
-                <w:bottom w:val="none" w:sz="0" w:space="0" w:color="auto"/>
-                <w:right w:val="none" w:sz="0" w:space="0" w:color="auto"/>
-                <w:insideH w:val="none" w:sz="0" w:space="0" w:color="auto"/>
-                <w:insideV w:val="none" w:sz="0" w:space="0" w:color="auto"/>
-              </w:tblBorders>
-              <w:tblLook w:val="04A0" w:firstRow="1" w:lastRow="0" w:firstColumn="1" w:lastColumn="0" w:noHBand="0" w:noVBand="1"/>
+              <w:tblLook w:val="04A0"/>
             </w:tblPr>
             <w:tblGrid>
               <w:gridCol w:w="2706"/>
@@ -7761,17 +7207,80 @@
                 <w:rFonts w:ascii="Times New Roman" w:hAnsi="Times New Roman"/>
                 <w:sz w:val="20"/>
               </w:rPr>
-              <w:t xml:space="preserve"> - Investigation of Functional Design Options along Marion Street between </w:t>
-            </w:r>
-            <w:proofErr w:type="spellStart"/>
-            <w:r>
-              <w:rPr>
-                <w:rFonts w:ascii="Times New Roman" w:hAnsi="Times New Roman"/>
-                <w:sz w:val="20"/>
-              </w:rPr>
-              <w:t>Lagimodiere</w:t>
-            </w:r>
-            <w:proofErr w:type="spellEnd"/>
+              <w:t xml:space="preserve"> - Investigation of Functional Design Options along Marion Street between Lagimodiere </w:t>
+            </w:r>
+          </w:p>
+          <w:p>
+            <w:pPr>
+              <w:jc w:val="center"/>
+              <w:rPr>
+                <w:rFonts w:ascii="Times New Roman" w:hAnsi="Times New Roman"/>
+                <w:sz w:val="20"/>
+              </w:rPr>
+            </w:pPr>
+            <w:r>
+              <w:rPr>
+                <w:rFonts w:ascii="Times New Roman" w:hAnsi="Times New Roman"/>
+                <w:sz w:val="20"/>
+              </w:rPr>
+              <w:t>Boulevard and Youville Street</w:t>
+            </w:r>
+          </w:p>
+          <w:p>
+            <w:pPr>
+              <w:jc w:val="center"/>
+              <w:rPr>
+                <w:rFonts w:ascii="Times New Roman" w:hAnsi="Times New Roman"/>
+                <w:sz w:val="20"/>
+              </w:rPr>
+            </w:pPr>
+          </w:p>
+        </w:tc>
+        <w:tc>
+          <w:tcPr>
+            <w:tcW w:w="2976" w:type="dxa"/>
+          </w:tcPr>
+          <w:p>
+            <w:pPr>
+              <w:rPr>
+                <w:rFonts w:ascii="Times New Roman" w:hAnsi="Times New Roman"/>
+                <w:sz w:val="20"/>
+              </w:rPr>
+            </w:pPr>
+          </w:p>
+          <w:p>
+            <w:pPr>
+              <w:rPr>
+                <w:rFonts w:ascii="Times New Roman" w:hAnsi="Times New Roman"/>
+                <w:sz w:val="20"/>
+                <w:lang w:val="en-CA"/>
+              </w:rPr>
+            </w:pPr>
+            <w:r>
+              <w:rPr>
+                <w:rFonts w:ascii="Times New Roman" w:hAnsi="Times New Roman"/>
+                <w:sz w:val="20"/>
+                <w:lang w:val="en-CA"/>
+              </w:rPr>
+              <w:t>Councillor Schreyer</w:t>
+            </w:r>
+          </w:p>
+          <w:p>
+            <w:pPr>
+              <w:rPr>
+                <w:rFonts w:ascii="Times New Roman" w:hAnsi="Times New Roman"/>
+                <w:sz w:val="20"/>
+              </w:rPr>
+            </w:pPr>
+          </w:p>
+          <w:p>
+            <w:pPr>
+              <w:jc w:val="center"/>
+              <w:rPr>
+                <w:rFonts w:ascii="Times New Roman" w:hAnsi="Times New Roman"/>
+                <w:sz w:val="20"/>
+              </w:rPr>
+            </w:pPr>
             <w:r>
               <w:rPr>
                 <w:rFonts w:ascii="Times New Roman" w:hAnsi="Times New Roman"/>
@@ -7780,126 +7289,6 @@
               <w:t xml:space="preserve"> </w:t>
             </w:r>
           </w:p>
-          <w:p>
-            <w:pPr>
-              <w:jc w:val="center"/>
-              <w:rPr>
-                <w:rFonts w:ascii="Times New Roman" w:hAnsi="Times New Roman"/>
-                <w:sz w:val="20"/>
-              </w:rPr>
-            </w:pPr>
-            <w:r>
-              <w:rPr>
-                <w:rFonts w:ascii="Times New Roman" w:hAnsi="Times New Roman"/>
-                <w:sz w:val="20"/>
-              </w:rPr>
-              <w:t xml:space="preserve">Boulevard and </w:t>
-            </w:r>
-            <w:proofErr w:type="spellStart"/>
-            <w:r>
-              <w:rPr>
-                <w:rFonts w:ascii="Times New Roman" w:hAnsi="Times New Roman"/>
-                <w:sz w:val="20"/>
-              </w:rPr>
-              <w:t>Youville</w:t>
-            </w:r>
-            <w:proofErr w:type="spellEnd"/>
-            <w:r>
-              <w:rPr>
-                <w:rFonts w:ascii="Times New Roman" w:hAnsi="Times New Roman"/>
-                <w:sz w:val="20"/>
-              </w:rPr>
-              <w:t xml:space="preserve"> Street</w:t>
-            </w:r>
-          </w:p>
-          <w:p>
-            <w:pPr>
-              <w:jc w:val="center"/>
-              <w:rPr>
-                <w:rFonts w:ascii="Times New Roman" w:hAnsi="Times New Roman"/>
-                <w:sz w:val="20"/>
-              </w:rPr>
-            </w:pPr>
-          </w:p>
-        </w:tc>
-        <w:tc>
-          <w:tcPr>
-            <w:tcW w:w="2976" w:type="dxa"/>
-          </w:tcPr>
-          <w:p>
-            <w:pPr>
-              <w:rPr>
-                <w:rFonts w:ascii="Times New Roman" w:hAnsi="Times New Roman"/>
-                <w:sz w:val="20"/>
-              </w:rPr>
-            </w:pPr>
-          </w:p>
-          <w:tbl>
-            <w:tblPr>
-              <w:tblStyle w:val="TableGrid"/>
-              <w:tblW w:w="0" w:type="auto"/>
-              <w:tblBorders>
-                <w:top w:val="none" w:sz="0" w:space="0" w:color="auto"/>
-                <w:left w:val="none" w:sz="0" w:space="0" w:color="auto"/>
-                <w:bottom w:val="none" w:sz="0" w:space="0" w:color="auto"/>
-                <w:right w:val="none" w:sz="0" w:space="0" w:color="auto"/>
-                <w:insideH w:val="none" w:sz="0" w:space="0" w:color="auto"/>
-                <w:insideV w:val="none" w:sz="0" w:space="0" w:color="auto"/>
-              </w:tblBorders>
-              <w:tblLook w:val="04A0" w:firstRow="1" w:lastRow="0" w:firstColumn="1" w:lastColumn="0" w:noHBand="0" w:noVBand="1"/>
-            </w:tblPr>
-            <w:tblGrid>
-              <w:gridCol w:w="2760"/>
-            </w:tblGrid>
-            <w:tr>
-              <w:tc>
-                <w:tcPr>
-                  <w:tcW w:w="2760" w:type="dxa"/>
-                </w:tcPr>
-                <w:p>
-                  <w:pPr>
-                    <w:rPr>
-                      <w:rFonts w:ascii="Times New Roman" w:hAnsi="Times New Roman"/>
-                      <w:sz w:val="20"/>
-                      <w:lang w:val="en-CA"/>
-                    </w:rPr>
-                  </w:pPr>
-                  <w:r>
-                    <w:rPr>
-                      <w:rFonts w:ascii="Times New Roman" w:hAnsi="Times New Roman"/>
-                      <w:sz w:val="20"/>
-                      <w:lang w:val="en-CA"/>
-                    </w:rPr>
-                    <w:t>Councillor Schreyer</w:t>
-                  </w:r>
-                </w:p>
-              </w:tc>
-            </w:tr>
-          </w:tbl>
-          <w:p>
-            <w:pPr>
-              <w:rPr>
-                <w:rFonts w:ascii="Times New Roman" w:hAnsi="Times New Roman"/>
-                <w:sz w:val="20"/>
-              </w:rPr>
-            </w:pPr>
-          </w:p>
-          <w:p>
-            <w:pPr>
-              <w:jc w:val="center"/>
-              <w:rPr>
-                <w:rFonts w:ascii="Times New Roman" w:hAnsi="Times New Roman"/>
-                <w:sz w:val="20"/>
-              </w:rPr>
-            </w:pPr>
-            <w:r>
-              <w:rPr>
-                <w:rFonts w:ascii="Times New Roman" w:hAnsi="Times New Roman"/>
-                <w:sz w:val="20"/>
-              </w:rPr>
-              <w:t xml:space="preserve"> </w:t>
-            </w:r>
-          </w:p>
         </w:tc>
         <w:tc>
           <w:tcPr>
@@ -7914,369 +7303,253 @@
               </w:rPr>
             </w:pPr>
           </w:p>
-          <w:tbl>
-            <w:tblPr>
-              <w:tblStyle w:val="TableGrid"/>
-              <w:tblW w:w="0" w:type="auto"/>
-              <w:tblBorders>
-                <w:top w:val="none" w:sz="0" w:space="0" w:color="auto"/>
-                <w:left w:val="none" w:sz="0" w:space="0" w:color="auto"/>
-                <w:bottom w:val="none" w:sz="0" w:space="0" w:color="auto"/>
-                <w:right w:val="none" w:sz="0" w:space="0" w:color="auto"/>
-                <w:insideH w:val="none" w:sz="0" w:space="0" w:color="auto"/>
-                <w:insideV w:val="none" w:sz="0" w:space="0" w:color="auto"/>
-              </w:tblBorders>
-              <w:tblLook w:val="04A0" w:firstRow="1" w:lastRow="0" w:firstColumn="1" w:lastColumn="0" w:noHBand="0" w:noVBand="1"/>
-            </w:tblPr>
-            <w:tblGrid>
-              <w:gridCol w:w="2706"/>
-            </w:tblGrid>
-            <w:tr>
-              <w:tc>
-                <w:tcPr>
-                  <w:tcW w:w="2706" w:type="dxa"/>
-                </w:tcPr>
-                <w:p>
-                  <w:pPr>
-                    <w:rPr>
-                      <w:rFonts w:ascii="Times New Roman" w:hAnsi="Times New Roman"/>
-                      <w:sz w:val="20"/>
-                      <w:lang w:val="en-CA"/>
-                    </w:rPr>
-                  </w:pPr>
-                  <w:r>
-                    <w:rPr>
-                      <w:rFonts w:ascii="Times New Roman" w:hAnsi="Times New Roman"/>
-                      <w:sz w:val="20"/>
-                      <w:lang w:val="en-CA"/>
-                    </w:rPr>
-                    <w:t>His Worship Mayor Bowman</w:t>
-                  </w:r>
-                </w:p>
-              </w:tc>
-            </w:tr>
-            <w:tr>
-              <w:tc>
-                <w:tcPr>
-                  <w:tcW w:w="2706" w:type="dxa"/>
-                </w:tcPr>
-                <w:p>
-                  <w:pPr>
-                    <w:rPr>
-                      <w:rFonts w:ascii="Times New Roman" w:hAnsi="Times New Roman"/>
-                      <w:sz w:val="20"/>
-                      <w:lang w:val="en-CA"/>
-                    </w:rPr>
-                  </w:pPr>
-                  <w:r>
-                    <w:rPr>
-                      <w:rFonts w:ascii="Times New Roman" w:hAnsi="Times New Roman"/>
-                      <w:sz w:val="20"/>
-                      <w:lang w:val="en-CA"/>
-                    </w:rPr>
-                    <w:t>Councillor Allard</w:t>
-                  </w:r>
-                </w:p>
-              </w:tc>
-            </w:tr>
-            <w:tr>
-              <w:tc>
-                <w:tcPr>
-                  <w:tcW w:w="2706" w:type="dxa"/>
-                </w:tcPr>
-                <w:p>
-                  <w:pPr>
-                    <w:rPr>
-                      <w:rFonts w:ascii="Times New Roman" w:hAnsi="Times New Roman"/>
-                      <w:sz w:val="20"/>
-                      <w:lang w:val="en-CA"/>
-                    </w:rPr>
-                  </w:pPr>
-                  <w:r>
-                    <w:rPr>
-                      <w:rFonts w:ascii="Times New Roman" w:hAnsi="Times New Roman"/>
-                      <w:sz w:val="20"/>
-                      <w:lang w:val="en-CA"/>
-                    </w:rPr>
-                    <w:t>Councillor Browaty</w:t>
-                  </w:r>
-                </w:p>
-              </w:tc>
-            </w:tr>
-            <w:tr>
-              <w:tc>
-                <w:tcPr>
-                  <w:tcW w:w="2706" w:type="dxa"/>
-                </w:tcPr>
-                <w:p>
-                  <w:pPr>
-                    <w:rPr>
-                      <w:rFonts w:ascii="Times New Roman" w:hAnsi="Times New Roman"/>
-                      <w:sz w:val="20"/>
-                      <w:lang w:val="en-CA"/>
-                    </w:rPr>
-                  </w:pPr>
-                  <w:r>
-                    <w:rPr>
-                      <w:rFonts w:ascii="Times New Roman" w:hAnsi="Times New Roman"/>
-                      <w:sz w:val="20"/>
-                      <w:lang w:val="en-CA"/>
-                    </w:rPr>
-                    <w:t>Councillor Dobson</w:t>
-                  </w:r>
-                </w:p>
-              </w:tc>
-            </w:tr>
-            <w:tr>
-              <w:tc>
-                <w:tcPr>
-                  <w:tcW w:w="2706" w:type="dxa"/>
-                </w:tcPr>
-                <w:p>
-                  <w:pPr>
-                    <w:rPr>
-                      <w:rFonts w:ascii="Times New Roman" w:hAnsi="Times New Roman"/>
-                      <w:sz w:val="20"/>
-                      <w:lang w:val="en-CA"/>
-                    </w:rPr>
-                  </w:pPr>
-                  <w:r>
-                    <w:rPr>
-                      <w:rFonts w:ascii="Times New Roman" w:hAnsi="Times New Roman"/>
-                      <w:sz w:val="20"/>
-                      <w:lang w:val="en-CA"/>
-                    </w:rPr>
-                    <w:t>Councillor Eadie</w:t>
-                  </w:r>
-                </w:p>
-              </w:tc>
-            </w:tr>
-            <w:tr>
-              <w:tc>
-                <w:tcPr>
-                  <w:tcW w:w="2706" w:type="dxa"/>
-                </w:tcPr>
-                <w:p>
-                  <w:pPr>
-                    <w:rPr>
-                      <w:rFonts w:ascii="Times New Roman" w:hAnsi="Times New Roman"/>
-                      <w:sz w:val="20"/>
-                      <w:lang w:val="en-CA"/>
-                    </w:rPr>
-                  </w:pPr>
-                  <w:r>
-                    <w:rPr>
-                      <w:rFonts w:ascii="Times New Roman" w:hAnsi="Times New Roman"/>
-                      <w:sz w:val="20"/>
-                      <w:lang w:val="en-CA"/>
-                    </w:rPr>
-                    <w:t>Councillor Gerbasi</w:t>
-                  </w:r>
-                </w:p>
-              </w:tc>
-            </w:tr>
-            <w:tr>
-              <w:tc>
-                <w:tcPr>
-                  <w:tcW w:w="2706" w:type="dxa"/>
-                </w:tcPr>
-                <w:p>
-                  <w:pPr>
-                    <w:rPr>
-                      <w:rFonts w:ascii="Times New Roman" w:hAnsi="Times New Roman"/>
-                      <w:sz w:val="20"/>
-                      <w:lang w:val="en-CA"/>
-                    </w:rPr>
-                  </w:pPr>
-                  <w:r>
-                    <w:rPr>
-                      <w:rFonts w:ascii="Times New Roman" w:hAnsi="Times New Roman"/>
-                      <w:sz w:val="20"/>
-                      <w:lang w:val="en-CA"/>
-                    </w:rPr>
-                    <w:t>Councillor Gillingham</w:t>
-                  </w:r>
-                </w:p>
-              </w:tc>
-            </w:tr>
-            <w:tr>
-              <w:tc>
-                <w:tcPr>
-                  <w:tcW w:w="2706" w:type="dxa"/>
-                </w:tcPr>
-                <w:p>
-                  <w:pPr>
-                    <w:rPr>
-                      <w:rFonts w:ascii="Times New Roman" w:hAnsi="Times New Roman"/>
-                      <w:sz w:val="20"/>
-                      <w:lang w:val="en-CA"/>
-                    </w:rPr>
-                  </w:pPr>
-                  <w:r>
-                    <w:rPr>
-                      <w:rFonts w:ascii="Times New Roman" w:hAnsi="Times New Roman"/>
-                      <w:sz w:val="20"/>
-                      <w:lang w:val="en-CA"/>
-                    </w:rPr>
-                    <w:t>Councillor Gilroy</w:t>
-                  </w:r>
-                </w:p>
-              </w:tc>
-            </w:tr>
-            <w:tr>
-              <w:tc>
-                <w:tcPr>
-                  <w:tcW w:w="2706" w:type="dxa"/>
-                </w:tcPr>
-                <w:p>
-                  <w:pPr>
-                    <w:rPr>
-                      <w:rFonts w:ascii="Times New Roman" w:hAnsi="Times New Roman"/>
-                      <w:sz w:val="20"/>
-                      <w:lang w:val="en-CA"/>
-                    </w:rPr>
-                  </w:pPr>
-                  <w:r>
-                    <w:rPr>
-                      <w:rFonts w:ascii="Times New Roman" w:hAnsi="Times New Roman"/>
-                      <w:sz w:val="20"/>
-                      <w:lang w:val="en-CA"/>
-                    </w:rPr>
-                    <w:t>Councillor Lukes</w:t>
-                  </w:r>
-                </w:p>
-              </w:tc>
-            </w:tr>
-            <w:tr>
-              <w:tc>
-                <w:tcPr>
-                  <w:tcW w:w="2706" w:type="dxa"/>
-                </w:tcPr>
-                <w:p>
-                  <w:pPr>
-                    <w:rPr>
-                      <w:rFonts w:ascii="Times New Roman" w:hAnsi="Times New Roman"/>
-                      <w:sz w:val="20"/>
-                      <w:lang w:val="en-CA"/>
-                    </w:rPr>
-                  </w:pPr>
-                  <w:r>
-                    <w:rPr>
-                      <w:rFonts w:ascii="Times New Roman" w:hAnsi="Times New Roman"/>
-                      <w:sz w:val="20"/>
-                      <w:lang w:val="en-CA"/>
-                    </w:rPr>
-                    <w:t>Councillor Mayes</w:t>
-                  </w:r>
-                </w:p>
-              </w:tc>
-            </w:tr>
-            <w:tr>
-              <w:tc>
-                <w:tcPr>
-                  <w:tcW w:w="2706" w:type="dxa"/>
-                </w:tcPr>
-                <w:p>
-                  <w:pPr>
-                    <w:rPr>
-                      <w:rFonts w:ascii="Times New Roman" w:hAnsi="Times New Roman"/>
-                      <w:sz w:val="20"/>
-                      <w:lang w:val="en-CA"/>
-                    </w:rPr>
-                  </w:pPr>
-                  <w:r>
-                    <w:rPr>
-                      <w:rFonts w:ascii="Times New Roman" w:hAnsi="Times New Roman"/>
-                      <w:sz w:val="20"/>
-                      <w:lang w:val="en-CA"/>
-                    </w:rPr>
-                    <w:t>Councillor Morantz</w:t>
-                  </w:r>
-                </w:p>
-              </w:tc>
-            </w:tr>
-            <w:tr>
-              <w:tc>
-                <w:tcPr>
-                  <w:tcW w:w="2706" w:type="dxa"/>
-                </w:tcPr>
-                <w:p>
-                  <w:pPr>
-                    <w:rPr>
-                      <w:rFonts w:ascii="Times New Roman" w:hAnsi="Times New Roman"/>
-                      <w:sz w:val="20"/>
-                      <w:lang w:val="en-CA"/>
-                    </w:rPr>
-                  </w:pPr>
-                  <w:r>
-                    <w:rPr>
-                      <w:rFonts w:ascii="Times New Roman" w:hAnsi="Times New Roman"/>
-                      <w:sz w:val="20"/>
-                      <w:lang w:val="en-CA"/>
-                    </w:rPr>
-                    <w:t>Councillor Orlikow</w:t>
-                  </w:r>
-                </w:p>
-              </w:tc>
-            </w:tr>
-            <w:tr>
-              <w:tc>
-                <w:tcPr>
-                  <w:tcW w:w="2706" w:type="dxa"/>
-                </w:tcPr>
-                <w:p>
-                  <w:pPr>
-                    <w:rPr>
-                      <w:rFonts w:ascii="Times New Roman" w:hAnsi="Times New Roman"/>
-                      <w:sz w:val="20"/>
-                      <w:lang w:val="en-CA"/>
-                    </w:rPr>
-                  </w:pPr>
-                  <w:r>
-                    <w:rPr>
-                      <w:rFonts w:ascii="Times New Roman" w:hAnsi="Times New Roman"/>
-                      <w:sz w:val="20"/>
-                      <w:lang w:val="en-CA"/>
-                    </w:rPr>
-                    <w:t>Councillor Pagtakhan</w:t>
-                  </w:r>
-                </w:p>
-              </w:tc>
-            </w:tr>
-            <w:tr>
-              <w:tc>
-                <w:tcPr>
-                  <w:tcW w:w="2706" w:type="dxa"/>
-                </w:tcPr>
-                <w:p>
-                  <w:pPr>
-                    <w:rPr>
-                      <w:rFonts w:ascii="Times New Roman" w:hAnsi="Times New Roman"/>
-                      <w:sz w:val="20"/>
-                      <w:lang w:val="en-CA"/>
-                    </w:rPr>
-                  </w:pPr>
-                  <w:r>
-                    <w:rPr>
-                      <w:rFonts w:ascii="Times New Roman" w:hAnsi="Times New Roman"/>
-                      <w:sz w:val="20"/>
-                      <w:lang w:val="en-CA"/>
-                    </w:rPr>
-                    <w:t>Councillor Sharma</w:t>
-                  </w:r>
-                </w:p>
-                <w:p>
-                  <w:pPr>
-                    <w:rPr>
-                      <w:rFonts w:ascii="Times New Roman" w:hAnsi="Times New Roman"/>
-                      <w:sz w:val="20"/>
-                      <w:lang w:val="en-CA"/>
-                    </w:rPr>
-                  </w:pPr>
-                </w:p>
-              </w:tc>
-            </w:tr>
-          </w:tbl>
+          <w:p>
+            <w:pPr>
+              <w:rPr>
+                <w:rFonts w:ascii="Times New Roman" w:hAnsi="Times New Roman"/>
+                <w:sz w:val="20"/>
+                <w:lang w:val="en-CA"/>
+              </w:rPr>
+            </w:pPr>
+            <w:r>
+              <w:rPr>
+                <w:rFonts w:ascii="Times New Roman" w:hAnsi="Times New Roman"/>
+                <w:sz w:val="20"/>
+                <w:lang w:val="en-CA"/>
+              </w:rPr>
+              <w:t>His Worship Mayor Bowman</w:t>
+            </w:r>
+          </w:p>
+          <w:p>
+            <w:pPr>
+              <w:rPr>
+                <w:rFonts w:ascii="Times New Roman" w:hAnsi="Times New Roman"/>
+                <w:sz w:val="20"/>
+                <w:lang w:val="en-CA"/>
+              </w:rPr>
+            </w:pPr>
+            <w:r>
+              <w:rPr>
+                <w:rFonts w:ascii="Times New Roman" w:hAnsi="Times New Roman"/>
+                <w:sz w:val="20"/>
+                <w:lang w:val="en-CA"/>
+              </w:rPr>
+              <w:t>Councillor Allard</w:t>
+            </w:r>
+          </w:p>
+          <w:p>
+            <w:pPr>
+              <w:rPr>
+                <w:rFonts w:ascii="Times New Roman" w:hAnsi="Times New Roman"/>
+                <w:sz w:val="20"/>
+                <w:lang w:val="en-CA"/>
+              </w:rPr>
+            </w:pPr>
+            <w:r>
+              <w:rPr>
+                <w:rFonts w:ascii="Times New Roman" w:hAnsi="Times New Roman"/>
+                <w:sz w:val="20"/>
+                <w:lang w:val="en-CA"/>
+              </w:rPr>
+              <w:t>Councillor Browaty</w:t>
+            </w:r>
+          </w:p>
+          <w:p>
+            <w:pPr>
+              <w:rPr>
+                <w:rFonts w:ascii="Times New Roman" w:hAnsi="Times New Roman"/>
+                <w:sz w:val="20"/>
+                <w:lang w:val="en-CA"/>
+              </w:rPr>
+            </w:pPr>
+            <w:r>
+              <w:rPr>
+                <w:rFonts w:ascii="Times New Roman" w:hAnsi="Times New Roman"/>
+                <w:sz w:val="20"/>
+                <w:lang w:val="en-CA"/>
+              </w:rPr>
+              <w:t>Councillor Dobson</w:t>
+            </w:r>
+          </w:p>
+          <w:p>
+            <w:pPr>
+              <w:rPr>
+                <w:rFonts w:ascii="Times New Roman" w:hAnsi="Times New Roman"/>
+                <w:sz w:val="20"/>
+                <w:lang w:val="en-CA"/>
+              </w:rPr>
+            </w:pPr>
+            <w:r>
+              <w:rPr>
+                <w:rFonts w:ascii="Times New Roman" w:hAnsi="Times New Roman"/>
+                <w:sz w:val="20"/>
+                <w:lang w:val="en-CA"/>
+              </w:rPr>
+              <w:t>Councillor Eadie</w:t>
+            </w:r>
+          </w:p>
+          <w:p>
+            <w:pPr>
+              <w:rPr>
+                <w:rFonts w:ascii="Times New Roman" w:hAnsi="Times New Roman"/>
+                <w:sz w:val="20"/>
+                <w:lang w:val="en-CA"/>
+              </w:rPr>
+            </w:pPr>
+            <w:r>
+              <w:rPr>
+                <w:rFonts w:ascii="Times New Roman" w:hAnsi="Times New Roman"/>
+                <w:sz w:val="20"/>
+                <w:lang w:val="en-CA"/>
+              </w:rPr>
+              <w:t>Councillor Gerbasi</w:t>
+            </w:r>
+          </w:p>
+          <w:p>
+            <w:pPr>
+              <w:rPr>
+                <w:rFonts w:ascii="Times New Roman" w:hAnsi="Times New Roman"/>
+                <w:sz w:val="20"/>
+                <w:lang w:val="en-CA"/>
+              </w:rPr>
+            </w:pPr>
+            <w:r>
+              <w:rPr>
+                <w:rFonts w:ascii="Times New Roman" w:hAnsi="Times New Roman"/>
+                <w:sz w:val="20"/>
+                <w:lang w:val="en-CA"/>
+              </w:rPr>
+              <w:t>Councillor Gillingham</w:t>
+            </w:r>
+          </w:p>
+          <w:p>
+            <w:pPr>
+              <w:rPr>
+                <w:rFonts w:ascii="Times New Roman" w:hAnsi="Times New Roman"/>
+                <w:sz w:val="20"/>
+                <w:lang w:val="en-CA"/>
+              </w:rPr>
+            </w:pPr>
+            <w:r>
+              <w:rPr>
+                <w:rFonts w:ascii="Times New Roman" w:hAnsi="Times New Roman"/>
+                <w:sz w:val="20"/>
+                <w:lang w:val="en-CA"/>
+              </w:rPr>
+              <w:t>Councillor Gilroy</w:t>
+            </w:r>
+          </w:p>
+          <w:p>
+            <w:pPr>
+              <w:rPr>
+                <w:rFonts w:ascii="Times New Roman" w:hAnsi="Times New Roman"/>
+                <w:sz w:val="20"/>
+                <w:lang w:val="en-CA"/>
+              </w:rPr>
+            </w:pPr>
+            <w:r>
+              <w:rPr>
+                <w:rFonts w:ascii="Times New Roman" w:hAnsi="Times New Roman"/>
+                <w:sz w:val="20"/>
+                <w:lang w:val="en-CA"/>
+              </w:rPr>
+              <w:t>Councillor Lukes</w:t>
+            </w:r>
+          </w:p>
+          <w:p>
+            <w:pPr>
+              <w:rPr>
+                <w:rFonts w:ascii="Times New Roman" w:hAnsi="Times New Roman"/>
+                <w:sz w:val="20"/>
+                <w:lang w:val="en-CA"/>
+              </w:rPr>
+            </w:pPr>
+            <w:r>
+              <w:rPr>
+                <w:rFonts w:ascii="Times New Roman" w:hAnsi="Times New Roman"/>
+                <w:sz w:val="20"/>
+                <w:lang w:val="en-CA"/>
+              </w:rPr>
+              <w:t>Councillor Mayes</w:t>
+            </w:r>
+          </w:p>
+          <w:p>
+            <w:pPr>
+              <w:rPr>
+                <w:rFonts w:ascii="Times New Roman" w:hAnsi="Times New Roman"/>
+                <w:sz w:val="20"/>
+                <w:lang w:val="en-CA"/>
+              </w:rPr>
+            </w:pPr>
+            <w:r>
+              <w:rPr>
+                <w:rFonts w:ascii="Times New Roman" w:hAnsi="Times New Roman"/>
+                <w:sz w:val="20"/>
+                <w:lang w:val="en-CA"/>
+              </w:rPr>
+              <w:t>Councillor Morantz</w:t>
+            </w:r>
+          </w:p>
+          <w:p>
+            <w:pPr>
+              <w:rPr>
+                <w:rFonts w:ascii="Times New Roman" w:hAnsi="Times New Roman"/>
+                <w:sz w:val="20"/>
+                <w:lang w:val="en-CA"/>
+              </w:rPr>
+            </w:pPr>
+            <w:r>
+              <w:rPr>
+                <w:rFonts w:ascii="Times New Roman" w:hAnsi="Times New Roman"/>
+                <w:sz w:val="20"/>
+                <w:lang w:val="en-CA"/>
+              </w:rPr>
+              <w:t>Councillor Orlikow</w:t>
+            </w:r>
+          </w:p>
+          <w:p>
+            <w:pPr>
+              <w:rPr>
+                <w:rFonts w:ascii="Times New Roman" w:hAnsi="Times New Roman"/>
+                <w:sz w:val="20"/>
+                <w:lang w:val="en-CA"/>
+              </w:rPr>
+            </w:pPr>
+            <w:r>
+              <w:rPr>
+                <w:rFonts w:ascii="Times New Roman" w:hAnsi="Times New Roman"/>
+                <w:sz w:val="20"/>
+                <w:lang w:val="en-CA"/>
+              </w:rPr>
+              <w:t>Councillor Pagtakhan</w:t>
+            </w:r>
+          </w:p>
+          <w:p>
+            <w:pPr>
+              <w:rPr>
+                <w:rFonts w:ascii="Times New Roman" w:hAnsi="Times New Roman"/>
+                <w:sz w:val="20"/>
+                <w:lang w:val="en-CA"/>
+              </w:rPr>
+            </w:pPr>
+            <w:r>
+              <w:rPr>
+                <w:rFonts w:ascii="Times New Roman" w:hAnsi="Times New Roman"/>
+                <w:sz w:val="20"/>
+                <w:lang w:val="en-CA"/>
+              </w:rPr>
+              <w:t>Councillor Sharma</w:t>
+            </w:r>
+          </w:p>
+          <w:p>
+            <w:pPr>
+              <w:rPr>
+                <w:rFonts w:ascii="Times New Roman" w:hAnsi="Times New Roman"/>
+                <w:sz w:val="20"/>
+                <w:lang w:val="en-CA"/>
+              </w:rPr>
+            </w:pPr>
+          </w:p>
           <w:p>
             <w:pPr>
               <w:jc w:val="center"/>
@@ -8348,7 +7621,7 @@
       </w:pPr>
     </w:p>
     <w:sectPr>
-      <w:headerReference w:type="default" r:id="rId9"/>
+      <w:headerReference w:type="default" r:id="rId8"/>
       <w:pgSz w:w="12240" w:h="15840" w:code="1"/>
       <w:pgMar w:top="720" w:right="720" w:bottom="720" w:left="720" w:header="720" w:footer="720" w:gutter="0"/>
       <w:cols w:space="720"/>
@@ -8358,7 +7631,7 @@
 </file>
 
 <file path=word/endnotes.xml><?xml version="1.0" encoding="utf-8"?>
-<w:endnotes xmlns:wpc="http://schemas.microsoft.com/office/word/2010/wordprocessingCanvas" xmlns:mc="http://schemas.openxmlformats.org/markup-compatibility/2006" xmlns:o="urn:schemas-microsoft-com:office:office" xmlns:r="http://schemas.openxmlformats.org/officeDocument/2006/relationships" xmlns:m="http://schemas.openxmlformats.org/officeDocument/2006/math" xmlns:v="urn:schemas-microsoft-com:vml" xmlns:wp14="http://schemas.microsoft.com/office/word/2010/wordprocessingDrawing" xmlns:wp="http://schemas.openxmlformats.org/drawingml/2006/wordprocessingDrawing" xmlns:w10="urn:schemas-microsoft-com:office:word" xmlns:w="http://schemas.openxmlformats.org/wordprocessingml/2006/main" xmlns:w14="http://schemas.microsoft.com/office/word/2010/wordml" xmlns:wpg="http://schemas.microsoft.com/office/word/2010/wordprocessingGroup" xmlns:wpi="http://schemas.microsoft.com/office/word/2010/wordprocessingInk" xmlns:wne="http://schemas.microsoft.com/office/word/2006/wordml" xmlns:wps="http://schemas.microsoft.com/office/word/2010/wordprocessingShape" mc:Ignorable="w14 wp14">
+<w:endnotes xmlns:ve="http://schemas.openxmlformats.org/markup-compatibility/2006" xmlns:o="urn:schemas-microsoft-com:office:office" xmlns:r="http://schemas.openxmlformats.org/officeDocument/2006/relationships" xmlns:m="http://schemas.openxmlformats.org/officeDocument/2006/math" xmlns:v="urn:schemas-microsoft-com:vml" xmlns:wp="http://schemas.openxmlformats.org/drawingml/2006/wordprocessingDrawing" xmlns:w10="urn:schemas-microsoft-com:office:word" xmlns:w="http://schemas.openxmlformats.org/wordprocessingml/2006/main" xmlns:wne="http://schemas.microsoft.com/office/word/2006/wordml">
   <w:endnote w:type="separator" w:id="-1">
     <w:p>
       <w:r>
@@ -8377,7 +7650,7 @@
 </file>
 
 <file path=word/footnotes.xml><?xml version="1.0" encoding="utf-8"?>
-<w:footnotes xmlns:wpc="http://schemas.microsoft.com/office/word/2010/wordprocessingCanvas" xmlns:mc="http://schemas.openxmlformats.org/markup-compatibility/2006" xmlns:o="urn:schemas-microsoft-com:office:office" xmlns:r="http://schemas.openxmlformats.org/officeDocument/2006/relationships" xmlns:m="http://schemas.openxmlformats.org/officeDocument/2006/math" xmlns:v="urn:schemas-microsoft-com:vml" xmlns:wp14="http://schemas.microsoft.com/office/word/2010/wordprocessingDrawing" xmlns:wp="http://schemas.openxmlformats.org/drawingml/2006/wordprocessingDrawing" xmlns:w10="urn:schemas-microsoft-com:office:word" xmlns:w="http://schemas.openxmlformats.org/wordprocessingml/2006/main" xmlns:w14="http://schemas.microsoft.com/office/word/2010/wordml" xmlns:wpg="http://schemas.microsoft.com/office/word/2010/wordprocessingGroup" xmlns:wpi="http://schemas.microsoft.com/office/word/2010/wordprocessingInk" xmlns:wne="http://schemas.microsoft.com/office/word/2006/wordml" xmlns:wps="http://schemas.microsoft.com/office/word/2010/wordprocessingShape" mc:Ignorable="w14 wp14">
+<w:footnotes xmlns:ve="http://schemas.openxmlformats.org/markup-compatibility/2006" xmlns:o="urn:schemas-microsoft-com:office:office" xmlns:r="http://schemas.openxmlformats.org/officeDocument/2006/relationships" xmlns:m="http://schemas.openxmlformats.org/officeDocument/2006/math" xmlns:v="urn:schemas-microsoft-com:vml" xmlns:wp="http://schemas.openxmlformats.org/drawingml/2006/wordprocessingDrawing" xmlns:w10="urn:schemas-microsoft-com:office:word" xmlns:w="http://schemas.openxmlformats.org/wordprocessingml/2006/main" xmlns:wne="http://schemas.microsoft.com/office/word/2006/wordml">
   <w:footnote w:type="separator" w:id="-1">
     <w:p>
       <w:r>
@@ -8396,7 +7669,7 @@
 </file>
 
 <file path=word/header1.xml><?xml version="1.0" encoding="utf-8"?>
-<w:hdr xmlns:wpc="http://schemas.microsoft.com/office/word/2010/wordprocessingCanvas" xmlns:mc="http://schemas.openxmlformats.org/markup-compatibility/2006" xmlns:o="urn:schemas-microsoft-com:office:office" xmlns:r="http://schemas.openxmlformats.org/officeDocument/2006/relationships" xmlns:m="http://schemas.openxmlformats.org/officeDocument/2006/math" xmlns:v="urn:schemas-microsoft-com:vml" xmlns:wp14="http://schemas.microsoft.com/office/word/2010/wordprocessingDrawing" xmlns:wp="http://schemas.openxmlformats.org/drawingml/2006/wordprocessingDrawing" xmlns:w10="urn:schemas-microsoft-com:office:word" xmlns:w="http://schemas.openxmlformats.org/wordprocessingml/2006/main" xmlns:w14="http://schemas.microsoft.com/office/word/2010/wordml" xmlns:wpg="http://schemas.microsoft.com/office/word/2010/wordprocessingGroup" xmlns:wpi="http://schemas.microsoft.com/office/word/2010/wordprocessingInk" xmlns:wne="http://schemas.microsoft.com/office/word/2006/wordml" xmlns:wps="http://schemas.microsoft.com/office/word/2010/wordprocessingShape" mc:Ignorable="w14 wp14">
+<w:hdr xmlns:ve="http://schemas.openxmlformats.org/markup-compatibility/2006" xmlns:o="urn:schemas-microsoft-com:office:office" xmlns:r="http://schemas.openxmlformats.org/officeDocument/2006/relationships" xmlns:m="http://schemas.openxmlformats.org/officeDocument/2006/math" xmlns:v="urn:schemas-microsoft-com:vml" xmlns:wp="http://schemas.openxmlformats.org/drawingml/2006/wordprocessingDrawing" xmlns:w10="urn:schemas-microsoft-com:office:word" xmlns:w="http://schemas.openxmlformats.org/wordprocessingml/2006/main" xmlns:wne="http://schemas.microsoft.com/office/word/2006/wordml">
   <w:p>
     <w:pPr>
       <w:pStyle w:val="Header"/>
@@ -8452,7 +7725,7 @@
 </file>
 
 <file path=word/numbering.xml><?xml version="1.0" encoding="utf-8"?>
-<w:numbering xmlns:wpc="http://schemas.microsoft.com/office/word/2010/wordprocessingCanvas" xmlns:mc="http://schemas.openxmlformats.org/markup-compatibility/2006" xmlns:o="urn:schemas-microsoft-com:office:office" xmlns:r="http://schemas.openxmlformats.org/officeDocument/2006/relationships" xmlns:m="http://schemas.openxmlformats.org/officeDocument/2006/math" xmlns:v="urn:schemas-microsoft-com:vml" xmlns:wp14="http://schemas.microsoft.com/office/word/2010/wordprocessingDrawing" xmlns:wp="http://schemas.openxmlformats.org/drawingml/2006/wordprocessingDrawing" xmlns:w10="urn:schemas-microsoft-com:office:word" xmlns:w="http://schemas.openxmlformats.org/wordprocessingml/2006/main" xmlns:w14="http://schemas.microsoft.com/office/word/2010/wordml" xmlns:wpg="http://schemas.microsoft.com/office/word/2010/wordprocessingGroup" xmlns:wpi="http://schemas.microsoft.com/office/word/2010/wordprocessingInk" xmlns:wne="http://schemas.microsoft.com/office/word/2006/wordml" xmlns:wps="http://schemas.microsoft.com/office/word/2010/wordprocessingShape" mc:Ignorable="w14 wp14">
+<w:numbering xmlns:ve="http://schemas.openxmlformats.org/markup-compatibility/2006" xmlns:o="urn:schemas-microsoft-com:office:office" xmlns:r="http://schemas.openxmlformats.org/officeDocument/2006/relationships" xmlns:m="http://schemas.openxmlformats.org/officeDocument/2006/math" xmlns:v="urn:schemas-microsoft-com:vml" xmlns:wp="http://schemas.openxmlformats.org/drawingml/2006/wordprocessingDrawing" xmlns:w10="urn:schemas-microsoft-com:office:word" xmlns:w="http://schemas.openxmlformats.org/wordprocessingml/2006/main" xmlns:wne="http://schemas.microsoft.com/office/word/2006/wordml">
   <w:abstractNum w:abstractNumId="0">
     <w:nsid w:val="FFFFFF1D"/>
     <w:multiLevelType w:val="multilevel"/>
@@ -10640,7 +9913,7 @@
 </file>
 
 <file path=word/styles.xml><?xml version="1.0" encoding="utf-8"?>
-<w:styles xmlns:mc="http://schemas.openxmlformats.org/markup-compatibility/2006" xmlns:r="http://schemas.openxmlformats.org/officeDocument/2006/relationships" xmlns:w="http://schemas.openxmlformats.org/wordprocessingml/2006/main" xmlns:w14="http://schemas.microsoft.com/office/word/2010/wordml" mc:Ignorable="w14">
+<w:styles xmlns:r="http://schemas.openxmlformats.org/officeDocument/2006/relationships" xmlns:w="http://schemas.openxmlformats.org/wordprocessingml/2006/main">
   <w:docDefaults>
     <w:rPrDefault>
       <w:rPr>
@@ -10825,6 +10098,7 @@
   <w:style w:type="paragraph" w:default="1" w:styleId="Normal">
     <w:name w:val="Normal"/>
     <w:qFormat/>
+    <w:rsid w:val="00EC4830"/>
     <w:rPr>
       <w:rFonts w:ascii="CG Times" w:hAnsi="CG Times"/>
       <w:sz w:val="24"/>
@@ -10835,6 +10109,7 @@
     <w:basedOn w:val="Normal"/>
     <w:next w:val="Normal"/>
     <w:qFormat/>
+    <w:rsid w:val="00EC4830"/>
     <w:pPr>
       <w:keepNext/>
       <w:tabs>
@@ -10852,6 +10127,7 @@
     <w:basedOn w:val="Normal"/>
     <w:next w:val="Normal"/>
     <w:qFormat/>
+    <w:rsid w:val="00EC4830"/>
     <w:pPr>
       <w:keepNext/>
       <w:spacing w:before="60" w:after="60"/>
@@ -10875,6 +10151,7 @@
     <w:uiPriority w:val="99"/>
     <w:semiHidden/>
     <w:unhideWhenUsed/>
+    <w:qFormat/>
     <w:tblPr>
       <w:tblInd w:w="0" w:type="dxa"/>
       <w:tblCellMar>
@@ -10894,6 +10171,7 @@
   <w:style w:type="paragraph" w:styleId="Header">
     <w:name w:val="header"/>
     <w:basedOn w:val="Normal"/>
+    <w:rsid w:val="00EC4830"/>
     <w:pPr>
       <w:tabs>
         <w:tab w:val="center" w:pos="4320"/>
@@ -10904,6 +10182,7 @@
   <w:style w:type="paragraph" w:styleId="Footer">
     <w:name w:val="footer"/>
     <w:basedOn w:val="Normal"/>
+    <w:rsid w:val="00EC4830"/>
     <w:pPr>
       <w:tabs>
         <w:tab w:val="center" w:pos="4320"/>
@@ -10917,6 +10196,7 @@
     <w:next w:val="Normal"/>
     <w:autoRedefine/>
     <w:semiHidden/>
+    <w:rsid w:val="00EC4830"/>
     <w:pPr>
       <w:tabs>
         <w:tab w:val="left" w:pos="1440"/>
@@ -10934,6 +10214,7 @@
     <w:next w:val="Normal"/>
     <w:autoRedefine/>
     <w:semiHidden/>
+    <w:rsid w:val="00EC4830"/>
     <w:pPr>
       <w:tabs>
         <w:tab w:val="left" w:pos="1440"/>
@@ -10951,6 +10232,7 @@
     <w:name w:val="By-laws"/>
     <w:basedOn w:val="Normal"/>
     <w:next w:val="Normal"/>
+    <w:rsid w:val="00EC4830"/>
     <w:rPr>
       <w:lang w:val="en-CA"/>
     </w:rPr>
@@ -11656,7 +10938,7 @@
   <a:extraClrSchemeLst/>
   <a:extLst>
     <a:ext uri="{05A4C25C-085E-4340-85A3-A5531E510DB2}">
-      <thm15:themeFamily xmlns:thm15="http://schemas.microsoft.com/office/thememl/2012/main" xmlns="" name="Office Theme" id="{62F939B6-93AF-4DB8-9C6B-D6C7DFDC589F}" vid="{4A3C46E8-61CC-4603-A589-7422A47A8E4A}"/>
+      <thm15:themeFamily xmlns="" xmlns:thm15="http://schemas.microsoft.com/office/thememl/2012/main" name="Office Theme" id="{62F939B6-93AF-4DB8-9C6B-D6C7DFDC589F}" vid="{4A3C46E8-61CC-4603-A589-7422A47A8E4A}"/>
     </a:ext>
   </a:extLst>
 </a:theme>

</xml_diff>